<commit_message>
17jan from office se
</commit_message>
<xml_diff>
--- a/dbms.docx
+++ b/dbms.docx
@@ -622,7 +622,7 @@
         <w:rPr>
           <w:rFonts w:ascii="Segoe UI" w:eastAsia="Times New Roman" w:hAnsi="Segoe UI" w:cs="Segoe UI"/>
           <w:color w:val="374151"/>
-          <w:sz w:val="16"/>
+          <w:sz w:val="20"/>
           <w:szCs w:val="16"/>
         </w:rPr>
       </w:pPr>
@@ -630,7 +630,7 @@
         <w:rPr>
           <w:rFonts w:ascii="Segoe UI" w:eastAsia="Times New Roman" w:hAnsi="Segoe UI" w:cs="Segoe UI"/>
           <w:color w:val="374151"/>
-          <w:sz w:val="16"/>
+          <w:sz w:val="20"/>
           <w:szCs w:val="16"/>
         </w:rPr>
         <w:t>The terms "DBMS" (Database Management System) and "RDBMS" (Relational Database Management System) are related but have distinct meanings. Here are the key differences between the two:</w:t>
@@ -651,7 +651,7 @@
           <w:b/>
           <w:bCs/>
           <w:color w:val="00B050"/>
-          <w:sz w:val="30"/>
+          <w:sz w:val="36"/>
           <w:szCs w:val="30"/>
         </w:rPr>
       </w:pPr>
@@ -661,7 +661,7 @@
           <w:b/>
           <w:bCs/>
           <w:color w:val="00B050"/>
-          <w:sz w:val="30"/>
+          <w:sz w:val="36"/>
           <w:szCs w:val="30"/>
         </w:rPr>
         <w:t>Database Management System (DBMS):</w:t>
@@ -684,7 +684,6 @@
         <w:rPr>
           <w:rFonts w:ascii="Segoe UI" w:eastAsia="Times New Roman" w:hAnsi="Segoe UI" w:cs="Segoe UI"/>
           <w:color w:val="374151"/>
-          <w:sz w:val="16"/>
           <w:szCs w:val="16"/>
         </w:rPr>
       </w:pPr>
@@ -694,7 +693,6 @@
           <w:b/>
           <w:bCs/>
           <w:color w:val="374151"/>
-          <w:sz w:val="16"/>
         </w:rPr>
         <w:t>Definition:</w:t>
       </w:r>
@@ -716,7 +714,6 @@
         <w:rPr>
           <w:rFonts w:ascii="Segoe UI" w:eastAsia="Times New Roman" w:hAnsi="Segoe UI" w:cs="Segoe UI"/>
           <w:color w:val="374151"/>
-          <w:sz w:val="16"/>
           <w:szCs w:val="16"/>
         </w:rPr>
       </w:pPr>
@@ -726,7 +723,6 @@
           <w:b/>
           <w:bCs/>
           <w:color w:val="374151"/>
-          <w:sz w:val="16"/>
         </w:rPr>
         <w:t>DBMS:</w:t>
       </w:r>
@@ -734,7 +730,6 @@
         <w:rPr>
           <w:rFonts w:ascii="Segoe UI" w:eastAsia="Times New Roman" w:hAnsi="Segoe UI" w:cs="Segoe UI"/>
           <w:color w:val="374151"/>
-          <w:sz w:val="16"/>
           <w:szCs w:val="16"/>
         </w:rPr>
         <w:t xml:space="preserve"> A general term that refers to a software system designed to manage and facilitate the storage, retrieval, modification, and organization of data in a database.</w:t>
@@ -757,7 +752,6 @@
         <w:rPr>
           <w:rFonts w:ascii="Segoe UI" w:eastAsia="Times New Roman" w:hAnsi="Segoe UI" w:cs="Segoe UI"/>
           <w:color w:val="374151"/>
-          <w:sz w:val="16"/>
           <w:szCs w:val="16"/>
         </w:rPr>
       </w:pPr>
@@ -767,7 +761,6 @@
           <w:b/>
           <w:bCs/>
           <w:color w:val="374151"/>
-          <w:sz w:val="16"/>
         </w:rPr>
         <w:t>RDBMS:</w:t>
       </w:r>
@@ -775,7 +768,6 @@
         <w:rPr>
           <w:rFonts w:ascii="Segoe UI" w:eastAsia="Times New Roman" w:hAnsi="Segoe UI" w:cs="Segoe UI"/>
           <w:color w:val="374151"/>
-          <w:sz w:val="16"/>
           <w:szCs w:val="16"/>
         </w:rPr>
         <w:t xml:space="preserve"> A specific type of DBMS that is based on the relational model, where data is organized in tables with rows and columns.</w:t>
@@ -798,7 +790,6 @@
         <w:rPr>
           <w:rFonts w:ascii="Segoe UI" w:eastAsia="Times New Roman" w:hAnsi="Segoe UI" w:cs="Segoe UI"/>
           <w:color w:val="374151"/>
-          <w:sz w:val="16"/>
           <w:szCs w:val="16"/>
         </w:rPr>
       </w:pPr>
@@ -808,7 +799,6 @@
           <w:b/>
           <w:bCs/>
           <w:color w:val="374151"/>
-          <w:sz w:val="16"/>
         </w:rPr>
         <w:t>Data Model:</w:t>
       </w:r>
@@ -830,7 +820,6 @@
         <w:rPr>
           <w:rFonts w:ascii="Segoe UI" w:eastAsia="Times New Roman" w:hAnsi="Segoe UI" w:cs="Segoe UI"/>
           <w:color w:val="374151"/>
-          <w:sz w:val="16"/>
           <w:szCs w:val="16"/>
         </w:rPr>
       </w:pPr>
@@ -840,7 +829,6 @@
           <w:b/>
           <w:bCs/>
           <w:color w:val="374151"/>
-          <w:sz w:val="16"/>
         </w:rPr>
         <w:t>DBMS:</w:t>
       </w:r>
@@ -848,7 +836,6 @@
         <w:rPr>
           <w:rFonts w:ascii="Segoe UI" w:eastAsia="Times New Roman" w:hAnsi="Segoe UI" w:cs="Segoe UI"/>
           <w:color w:val="374151"/>
-          <w:sz w:val="16"/>
           <w:szCs w:val="16"/>
         </w:rPr>
         <w:t xml:space="preserve"> Can support various data models, including hierarchical, network, object-oriented, and more.</w:t>
@@ -871,7 +858,6 @@
         <w:rPr>
           <w:rFonts w:ascii="Segoe UI" w:eastAsia="Times New Roman" w:hAnsi="Segoe UI" w:cs="Segoe UI"/>
           <w:color w:val="374151"/>
-          <w:sz w:val="16"/>
           <w:szCs w:val="16"/>
         </w:rPr>
       </w:pPr>
@@ -881,15 +867,14 @@
           <w:b/>
           <w:bCs/>
           <w:color w:val="374151"/>
-          <w:sz w:val="16"/>
-        </w:rPr>
+        </w:rPr>
+        <w:lastRenderedPageBreak/>
         <w:t>RDBMS:</w:t>
       </w:r>
       <w:r>
         <w:rPr>
           <w:rFonts w:ascii="Segoe UI" w:eastAsia="Times New Roman" w:hAnsi="Segoe UI" w:cs="Segoe UI"/>
           <w:color w:val="374151"/>
-          <w:sz w:val="16"/>
           <w:szCs w:val="16"/>
         </w:rPr>
         <w:t xml:space="preserve"> Specifically follows the relational data model, which organizes data into tables with predefined relationships.</w:t>
@@ -912,7 +897,6 @@
         <w:rPr>
           <w:rFonts w:ascii="Segoe UI" w:eastAsia="Times New Roman" w:hAnsi="Segoe UI" w:cs="Segoe UI"/>
           <w:color w:val="374151"/>
-          <w:sz w:val="16"/>
           <w:szCs w:val="16"/>
         </w:rPr>
       </w:pPr>
@@ -922,7 +906,6 @@
           <w:b/>
           <w:bCs/>
           <w:color w:val="374151"/>
-          <w:sz w:val="16"/>
         </w:rPr>
         <w:t>Schema:</w:t>
       </w:r>
@@ -944,7 +927,6 @@
         <w:rPr>
           <w:rFonts w:ascii="Segoe UI" w:eastAsia="Times New Roman" w:hAnsi="Segoe UI" w:cs="Segoe UI"/>
           <w:color w:val="374151"/>
-          <w:sz w:val="16"/>
           <w:szCs w:val="16"/>
         </w:rPr>
       </w:pPr>
@@ -954,7 +936,6 @@
           <w:b/>
           <w:bCs/>
           <w:color w:val="374151"/>
-          <w:sz w:val="16"/>
         </w:rPr>
         <w:t>DBMS:</w:t>
       </w:r>
@@ -962,7 +943,6 @@
         <w:rPr>
           <w:rFonts w:ascii="Segoe UI" w:eastAsia="Times New Roman" w:hAnsi="Segoe UI" w:cs="Segoe UI"/>
           <w:color w:val="374151"/>
-          <w:sz w:val="16"/>
           <w:szCs w:val="16"/>
         </w:rPr>
         <w:t xml:space="preserve"> May or may not enforce a schema for data organization. Schemas are more flexible and can be dynamic.</w:t>
@@ -985,7 +965,6 @@
         <w:rPr>
           <w:rFonts w:ascii="Segoe UI" w:eastAsia="Times New Roman" w:hAnsi="Segoe UI" w:cs="Segoe UI"/>
           <w:color w:val="374151"/>
-          <w:sz w:val="16"/>
           <w:szCs w:val="16"/>
         </w:rPr>
       </w:pPr>
@@ -995,7 +974,6 @@
           <w:b/>
           <w:bCs/>
           <w:color w:val="374151"/>
-          <w:sz w:val="16"/>
         </w:rPr>
         <w:t>RDBMS:</w:t>
       </w:r>
@@ -1003,7 +981,6 @@
         <w:rPr>
           <w:rFonts w:ascii="Segoe UI" w:eastAsia="Times New Roman" w:hAnsi="Segoe UI" w:cs="Segoe UI"/>
           <w:color w:val="374151"/>
-          <w:sz w:val="16"/>
           <w:szCs w:val="16"/>
         </w:rPr>
         <w:t xml:space="preserve"> Enforces a fixed schema where the structure of tables and relationships is defined in advance.</w:t>
@@ -1026,7 +1003,7 @@
         <w:rPr>
           <w:rFonts w:ascii="Segoe UI" w:eastAsia="Times New Roman" w:hAnsi="Segoe UI" w:cs="Segoe UI"/>
           <w:color w:val="374151"/>
-          <w:sz w:val="16"/>
+          <w:sz w:val="18"/>
           <w:szCs w:val="16"/>
         </w:rPr>
       </w:pPr>
@@ -1036,9 +1013,8 @@
           <w:b/>
           <w:bCs/>
           <w:color w:val="374151"/>
-          <w:sz w:val="16"/>
-        </w:rPr>
-        <w:lastRenderedPageBreak/>
+          <w:sz w:val="18"/>
+        </w:rPr>
         <w:t>Flexibility:</w:t>
       </w:r>
     </w:p>
@@ -1059,7 +1035,7 @@
         <w:rPr>
           <w:rFonts w:ascii="Segoe UI" w:eastAsia="Times New Roman" w:hAnsi="Segoe UI" w:cs="Segoe UI"/>
           <w:color w:val="374151"/>
-          <w:sz w:val="16"/>
+          <w:sz w:val="18"/>
           <w:szCs w:val="16"/>
         </w:rPr>
       </w:pPr>
@@ -1069,7 +1045,7 @@
           <w:b/>
           <w:bCs/>
           <w:color w:val="374151"/>
-          <w:sz w:val="16"/>
+          <w:sz w:val="18"/>
         </w:rPr>
         <w:t>DBMS:</w:t>
       </w:r>
@@ -1077,7 +1053,7 @@
         <w:rPr>
           <w:rFonts w:ascii="Segoe UI" w:eastAsia="Times New Roman" w:hAnsi="Segoe UI" w:cs="Segoe UI"/>
           <w:color w:val="374151"/>
-          <w:sz w:val="16"/>
+          <w:sz w:val="18"/>
           <w:szCs w:val="16"/>
         </w:rPr>
         <w:t xml:space="preserve"> Offers more flexibility in terms of data organization and relationships.</w:t>
@@ -1100,7 +1076,7 @@
         <w:rPr>
           <w:rFonts w:ascii="Segoe UI" w:eastAsia="Times New Roman" w:hAnsi="Segoe UI" w:cs="Segoe UI"/>
           <w:color w:val="374151"/>
-          <w:sz w:val="16"/>
+          <w:sz w:val="18"/>
           <w:szCs w:val="16"/>
         </w:rPr>
       </w:pPr>
@@ -1110,7 +1086,7 @@
           <w:b/>
           <w:bCs/>
           <w:color w:val="374151"/>
-          <w:sz w:val="16"/>
+          <w:sz w:val="18"/>
         </w:rPr>
         <w:t>RDBMS:</w:t>
       </w:r>
@@ -1118,7 +1094,7 @@
         <w:rPr>
           <w:rFonts w:ascii="Segoe UI" w:eastAsia="Times New Roman" w:hAnsi="Segoe UI" w:cs="Segoe UI"/>
           <w:color w:val="374151"/>
-          <w:sz w:val="16"/>
+          <w:sz w:val="18"/>
           <w:szCs w:val="16"/>
         </w:rPr>
         <w:t xml:space="preserve"> Imposes a structured, tabular format for data representation, which provides a high level of data integrity but may be less flexible for certain types of data.</w:t>
@@ -1138,7 +1114,7 @@
           <w:rFonts w:ascii="Segoe UI" w:eastAsia="Times New Roman" w:hAnsi="Segoe UI" w:cs="Segoe UI"/>
           <w:b/>
           <w:bCs/>
-          <w:sz w:val="30"/>
+          <w:sz w:val="32"/>
           <w:szCs w:val="30"/>
         </w:rPr>
       </w:pPr>
@@ -1147,7 +1123,7 @@
           <w:rFonts w:ascii="Segoe UI" w:eastAsia="Times New Roman" w:hAnsi="Segoe UI" w:cs="Segoe UI"/>
           <w:b/>
           <w:bCs/>
-          <w:sz w:val="30"/>
+          <w:sz w:val="32"/>
           <w:szCs w:val="30"/>
         </w:rPr>
         <w:t>Relational Database Management System (RDBMS):</w:t>
@@ -1170,7 +1146,7 @@
         <w:rPr>
           <w:rFonts w:ascii="Segoe UI" w:eastAsia="Times New Roman" w:hAnsi="Segoe UI" w:cs="Segoe UI"/>
           <w:color w:val="374151"/>
-          <w:sz w:val="16"/>
+          <w:sz w:val="20"/>
           <w:szCs w:val="16"/>
         </w:rPr>
       </w:pPr>
@@ -1180,7 +1156,7 @@
           <w:b/>
           <w:bCs/>
           <w:color w:val="374151"/>
-          <w:sz w:val="16"/>
+          <w:sz w:val="20"/>
         </w:rPr>
         <w:t>Data Structure:</w:t>
       </w:r>
@@ -1202,7 +1178,7 @@
         <w:rPr>
           <w:rFonts w:ascii="Segoe UI" w:eastAsia="Times New Roman" w:hAnsi="Segoe UI" w:cs="Segoe UI"/>
           <w:color w:val="374151"/>
-          <w:sz w:val="16"/>
+          <w:sz w:val="20"/>
           <w:szCs w:val="16"/>
         </w:rPr>
       </w:pPr>
@@ -1212,7 +1188,7 @@
           <w:b/>
           <w:bCs/>
           <w:color w:val="374151"/>
-          <w:sz w:val="16"/>
+          <w:sz w:val="20"/>
         </w:rPr>
         <w:t>DBMS:</w:t>
       </w:r>
@@ -1220,7 +1196,7 @@
         <w:rPr>
           <w:rFonts w:ascii="Segoe UI" w:eastAsia="Times New Roman" w:hAnsi="Segoe UI" w:cs="Segoe UI"/>
           <w:color w:val="374151"/>
-          <w:sz w:val="16"/>
+          <w:sz w:val="20"/>
           <w:szCs w:val="16"/>
         </w:rPr>
         <w:t xml:space="preserve"> Can handle various data structures, including hierarchical and network structures.</w:t>
@@ -1243,7 +1219,7 @@
         <w:rPr>
           <w:rFonts w:ascii="Segoe UI" w:eastAsia="Times New Roman" w:hAnsi="Segoe UI" w:cs="Segoe UI"/>
           <w:color w:val="374151"/>
-          <w:sz w:val="16"/>
+          <w:sz w:val="20"/>
           <w:szCs w:val="16"/>
         </w:rPr>
       </w:pPr>
@@ -1253,7 +1229,7 @@
           <w:b/>
           <w:bCs/>
           <w:color w:val="374151"/>
-          <w:sz w:val="16"/>
+          <w:sz w:val="20"/>
         </w:rPr>
         <w:t>RDBMS:</w:t>
       </w:r>
@@ -1261,7 +1237,7 @@
         <w:rPr>
           <w:rFonts w:ascii="Segoe UI" w:eastAsia="Times New Roman" w:hAnsi="Segoe UI" w:cs="Segoe UI"/>
           <w:color w:val="374151"/>
-          <w:sz w:val="16"/>
+          <w:sz w:val="20"/>
           <w:szCs w:val="16"/>
         </w:rPr>
         <w:t xml:space="preserve"> Specifically uses tables (relations) with predefined columns and data types. Each row in a table represents a record, and relationships between tables are defined using keys.</w:t>
@@ -1284,7 +1260,7 @@
         <w:rPr>
           <w:rFonts w:ascii="Segoe UI" w:eastAsia="Times New Roman" w:hAnsi="Segoe UI" w:cs="Segoe UI"/>
           <w:color w:val="374151"/>
-          <w:sz w:val="16"/>
+          <w:sz w:val="20"/>
           <w:szCs w:val="16"/>
         </w:rPr>
       </w:pPr>
@@ -1294,7 +1270,7 @@
           <w:b/>
           <w:bCs/>
           <w:color w:val="374151"/>
-          <w:sz w:val="16"/>
+          <w:sz w:val="20"/>
         </w:rPr>
         <w:t>Query Language:</w:t>
       </w:r>
@@ -1316,7 +1292,7 @@
         <w:rPr>
           <w:rFonts w:ascii="Segoe UI" w:eastAsia="Times New Roman" w:hAnsi="Segoe UI" w:cs="Segoe UI"/>
           <w:color w:val="374151"/>
-          <w:sz w:val="16"/>
+          <w:sz w:val="20"/>
           <w:szCs w:val="16"/>
         </w:rPr>
       </w:pPr>
@@ -1326,7 +1302,7 @@
           <w:b/>
           <w:bCs/>
           <w:color w:val="374151"/>
-          <w:sz w:val="16"/>
+          <w:sz w:val="20"/>
         </w:rPr>
         <w:t>DBMS:</w:t>
       </w:r>
@@ -1334,7 +1310,7 @@
         <w:rPr>
           <w:rFonts w:ascii="Segoe UI" w:eastAsia="Times New Roman" w:hAnsi="Segoe UI" w:cs="Segoe UI"/>
           <w:color w:val="374151"/>
-          <w:sz w:val="16"/>
+          <w:sz w:val="20"/>
           <w:szCs w:val="16"/>
         </w:rPr>
         <w:t xml:space="preserve"> May have its own query language or use standard SQL for data manipulation.</w:t>
@@ -1357,7 +1333,7 @@
         <w:rPr>
           <w:rFonts w:ascii="Segoe UI" w:eastAsia="Times New Roman" w:hAnsi="Segoe UI" w:cs="Segoe UI"/>
           <w:color w:val="374151"/>
-          <w:sz w:val="16"/>
+          <w:sz w:val="20"/>
           <w:szCs w:val="16"/>
         </w:rPr>
       </w:pPr>
@@ -1367,7 +1343,7 @@
           <w:b/>
           <w:bCs/>
           <w:color w:val="374151"/>
-          <w:sz w:val="16"/>
+          <w:sz w:val="20"/>
         </w:rPr>
         <w:t>RDBMS:</w:t>
       </w:r>
@@ -1375,7 +1351,7 @@
         <w:rPr>
           <w:rFonts w:ascii="Segoe UI" w:eastAsia="Times New Roman" w:hAnsi="Segoe UI" w:cs="Segoe UI"/>
           <w:color w:val="374151"/>
-          <w:sz w:val="16"/>
+          <w:sz w:val="20"/>
           <w:szCs w:val="16"/>
         </w:rPr>
         <w:t xml:space="preserve"> Typically uses SQL (Structured Query Language) as the standard language for querying and managing the relational database.</w:t>
@@ -1398,7 +1374,7 @@
         <w:rPr>
           <w:rFonts w:ascii="Segoe UI" w:eastAsia="Times New Roman" w:hAnsi="Segoe UI" w:cs="Segoe UI"/>
           <w:color w:val="374151"/>
-          <w:sz w:val="16"/>
+          <w:sz w:val="20"/>
           <w:szCs w:val="16"/>
         </w:rPr>
       </w:pPr>
@@ -1408,7 +1384,7 @@
           <w:b/>
           <w:bCs/>
           <w:color w:val="374151"/>
-          <w:sz w:val="16"/>
+          <w:sz w:val="20"/>
         </w:rPr>
         <w:t>Normalization:</w:t>
       </w:r>
@@ -1430,7 +1406,7 @@
         <w:rPr>
           <w:rFonts w:ascii="Segoe UI" w:eastAsia="Times New Roman" w:hAnsi="Segoe UI" w:cs="Segoe UI"/>
           <w:color w:val="374151"/>
-          <w:sz w:val="16"/>
+          <w:sz w:val="20"/>
           <w:szCs w:val="16"/>
         </w:rPr>
       </w:pPr>
@@ -1440,7 +1416,7 @@
           <w:b/>
           <w:bCs/>
           <w:color w:val="374151"/>
-          <w:sz w:val="16"/>
+          <w:sz w:val="20"/>
         </w:rPr>
         <w:t>DBMS:</w:t>
       </w:r>
@@ -1448,7 +1424,7 @@
         <w:rPr>
           <w:rFonts w:ascii="Segoe UI" w:eastAsia="Times New Roman" w:hAnsi="Segoe UI" w:cs="Segoe UI"/>
           <w:color w:val="374151"/>
-          <w:sz w:val="16"/>
+          <w:sz w:val="20"/>
           <w:szCs w:val="16"/>
         </w:rPr>
         <w:t xml:space="preserve"> May or may not enforce normalization rules for data storage.</w:t>
@@ -1471,7 +1447,7 @@
         <w:rPr>
           <w:rFonts w:ascii="Segoe UI" w:eastAsia="Times New Roman" w:hAnsi="Segoe UI" w:cs="Segoe UI"/>
           <w:color w:val="374151"/>
-          <w:sz w:val="16"/>
+          <w:sz w:val="20"/>
           <w:szCs w:val="16"/>
         </w:rPr>
       </w:pPr>
@@ -1481,7 +1457,7 @@
           <w:b/>
           <w:bCs/>
           <w:color w:val="374151"/>
-          <w:sz w:val="16"/>
+          <w:sz w:val="20"/>
         </w:rPr>
         <w:t>RDBMS:</w:t>
       </w:r>
@@ -1489,7 +1465,7 @@
         <w:rPr>
           <w:rFonts w:ascii="Segoe UI" w:eastAsia="Times New Roman" w:hAnsi="Segoe UI" w:cs="Segoe UI"/>
           <w:color w:val="374151"/>
-          <w:sz w:val="16"/>
+          <w:sz w:val="20"/>
           <w:szCs w:val="16"/>
         </w:rPr>
         <w:t xml:space="preserve"> </w:t>
@@ -1498,7 +1474,7 @@
         <w:rPr>
           <w:rFonts w:ascii="Segoe UI" w:eastAsia="Times New Roman" w:hAnsi="Segoe UI" w:cs="Segoe UI"/>
           <w:color w:val="374151"/>
-          <w:sz w:val="16"/>
+          <w:sz w:val="20"/>
           <w:szCs w:val="16"/>
         </w:rPr>
         <w:t xml:space="preserve">Emphasizes </w:t>
@@ -1507,7 +1483,7 @@
         <w:rPr>
           <w:rFonts w:ascii="Segoe UI" w:eastAsia="Times New Roman" w:hAnsi="Segoe UI" w:cs="Segoe UI"/>
           <w:color w:val="374151"/>
-          <w:sz w:val="16"/>
+          <w:sz w:val="20"/>
           <w:szCs w:val="16"/>
         </w:rPr>
         <w:t>normalization principles to eliminate data redundancy and maintain data integrity.</w:t>
@@ -1530,7 +1506,7 @@
         <w:rPr>
           <w:rFonts w:ascii="Segoe UI" w:eastAsia="Times New Roman" w:hAnsi="Segoe UI" w:cs="Segoe UI"/>
           <w:color w:val="374151"/>
-          <w:sz w:val="16"/>
+          <w:sz w:val="20"/>
           <w:szCs w:val="16"/>
         </w:rPr>
       </w:pPr>
@@ -1540,7 +1516,7 @@
           <w:b/>
           <w:bCs/>
           <w:color w:val="374151"/>
-          <w:sz w:val="16"/>
+          <w:sz w:val="20"/>
         </w:rPr>
         <w:t>Examples:</w:t>
       </w:r>
@@ -1562,7 +1538,7 @@
         <w:rPr>
           <w:rFonts w:ascii="Segoe UI" w:eastAsia="Times New Roman" w:hAnsi="Segoe UI" w:cs="Segoe UI"/>
           <w:color w:val="374151"/>
-          <w:sz w:val="16"/>
+          <w:sz w:val="20"/>
           <w:szCs w:val="16"/>
         </w:rPr>
       </w:pPr>
@@ -1572,7 +1548,7 @@
           <w:b/>
           <w:bCs/>
           <w:color w:val="374151"/>
-          <w:sz w:val="16"/>
+          <w:sz w:val="20"/>
         </w:rPr>
         <w:t>DBMS:</w:t>
       </w:r>
@@ -1580,7 +1556,7 @@
         <w:rPr>
           <w:rFonts w:ascii="Segoe UI" w:eastAsia="Times New Roman" w:hAnsi="Segoe UI" w:cs="Segoe UI"/>
           <w:color w:val="374151"/>
-          <w:sz w:val="16"/>
+          <w:sz w:val="20"/>
           <w:szCs w:val="16"/>
         </w:rPr>
         <w:t xml:space="preserve"> </w:t>
@@ -1590,7 +1566,7 @@
         <w:rPr>
           <w:rFonts w:ascii="Segoe UI" w:eastAsia="Times New Roman" w:hAnsi="Segoe UI" w:cs="Segoe UI"/>
           <w:color w:val="374151"/>
-          <w:sz w:val="16"/>
+          <w:sz w:val="20"/>
           <w:szCs w:val="16"/>
         </w:rPr>
         <w:t>MongoDB</w:t>
@@ -1600,7 +1576,7 @@
         <w:rPr>
           <w:rFonts w:ascii="Segoe UI" w:eastAsia="Times New Roman" w:hAnsi="Segoe UI" w:cs="Segoe UI"/>
           <w:color w:val="374151"/>
-          <w:sz w:val="16"/>
+          <w:sz w:val="20"/>
           <w:szCs w:val="16"/>
         </w:rPr>
         <w:t xml:space="preserve">, </w:t>
@@ -1610,7 +1586,7 @@
         <w:rPr>
           <w:rFonts w:ascii="Segoe UI" w:eastAsia="Times New Roman" w:hAnsi="Segoe UI" w:cs="Segoe UI"/>
           <w:color w:val="374151"/>
-          <w:sz w:val="16"/>
+          <w:sz w:val="20"/>
           <w:szCs w:val="16"/>
         </w:rPr>
         <w:t>CouchDB</w:t>
@@ -1620,7 +1596,7 @@
         <w:rPr>
           <w:rFonts w:ascii="Segoe UI" w:eastAsia="Times New Roman" w:hAnsi="Segoe UI" w:cs="Segoe UI"/>
           <w:color w:val="374151"/>
-          <w:sz w:val="16"/>
+          <w:sz w:val="20"/>
           <w:szCs w:val="16"/>
         </w:rPr>
         <w:t>, Berkeley DB.</w:t>
@@ -1643,7 +1619,7 @@
         <w:rPr>
           <w:rFonts w:ascii="Segoe UI" w:eastAsia="Times New Roman" w:hAnsi="Segoe UI" w:cs="Segoe UI"/>
           <w:color w:val="374151"/>
-          <w:sz w:val="16"/>
+          <w:sz w:val="20"/>
           <w:szCs w:val="16"/>
         </w:rPr>
       </w:pPr>
@@ -1653,7 +1629,7 @@
           <w:b/>
           <w:bCs/>
           <w:color w:val="374151"/>
-          <w:sz w:val="16"/>
+          <w:sz w:val="20"/>
         </w:rPr>
         <w:t>RDBMS:</w:t>
       </w:r>
@@ -1661,7 +1637,7 @@
         <w:rPr>
           <w:rFonts w:ascii="Segoe UI" w:eastAsia="Times New Roman" w:hAnsi="Segoe UI" w:cs="Segoe UI"/>
           <w:color w:val="374151"/>
-          <w:sz w:val="16"/>
+          <w:sz w:val="20"/>
           <w:szCs w:val="16"/>
         </w:rPr>
         <w:t xml:space="preserve"> </w:t>
@@ -1671,7 +1647,7 @@
         <w:rPr>
           <w:rFonts w:ascii="Segoe UI" w:eastAsia="Times New Roman" w:hAnsi="Segoe UI" w:cs="Segoe UI"/>
           <w:color w:val="374151"/>
-          <w:sz w:val="16"/>
+          <w:sz w:val="20"/>
           <w:szCs w:val="16"/>
         </w:rPr>
         <w:t>MySQL</w:t>
@@ -1681,7 +1657,7 @@
         <w:rPr>
           <w:rFonts w:ascii="Segoe UI" w:eastAsia="Times New Roman" w:hAnsi="Segoe UI" w:cs="Segoe UI"/>
           <w:color w:val="374151"/>
-          <w:sz w:val="16"/>
+          <w:sz w:val="20"/>
           <w:szCs w:val="16"/>
         </w:rPr>
         <w:t xml:space="preserve">, </w:t>
@@ -1691,7 +1667,7 @@
         <w:rPr>
           <w:rFonts w:ascii="Segoe UI" w:eastAsia="Times New Roman" w:hAnsi="Segoe UI" w:cs="Segoe UI"/>
           <w:color w:val="374151"/>
-          <w:sz w:val="16"/>
+          <w:sz w:val="20"/>
           <w:szCs w:val="16"/>
         </w:rPr>
         <w:t>PostgreSQL</w:t>
@@ -1701,7 +1677,7 @@
         <w:rPr>
           <w:rFonts w:ascii="Segoe UI" w:eastAsia="Times New Roman" w:hAnsi="Segoe UI" w:cs="Segoe UI"/>
           <w:color w:val="374151"/>
-          <w:sz w:val="16"/>
+          <w:sz w:val="20"/>
           <w:szCs w:val="16"/>
         </w:rPr>
         <w:t>, Oracle Database, Microsoft SQL Server.</w:t>
@@ -1719,7 +1695,7 @@
         <w:rPr>
           <w:rFonts w:ascii="Segoe UI" w:eastAsia="Times New Roman" w:hAnsi="Segoe UI" w:cs="Segoe UI"/>
           <w:color w:val="374151"/>
-          <w:sz w:val="16"/>
+          <w:sz w:val="20"/>
           <w:szCs w:val="16"/>
         </w:rPr>
       </w:pPr>
@@ -1727,7 +1703,7 @@
         <w:rPr>
           <w:rFonts w:ascii="Segoe UI" w:eastAsia="Times New Roman" w:hAnsi="Segoe UI" w:cs="Segoe UI"/>
           <w:color w:val="374151"/>
-          <w:sz w:val="16"/>
+          <w:sz w:val="20"/>
           <w:szCs w:val="16"/>
         </w:rPr>
         <w:t>In summary, while all RDBMS systems are DBMS, not all DBMS systems are strictly RDBMS. RDBMS is a subset of DBMS that specifically adheres to the relational data model principles. The choice between a general-purpose DBMS and an RDBMS depends on the specific requirements of a project, including data structure, flexibility, and the need for standardized query language.</w:t>
@@ -1863,121 +1839,158 @@
           <w:sz w:val="24"/>
         </w:rPr>
       </w:pPr>
-      <w:r>
-        <w:rPr>
-          <w:rFonts w:ascii="Arial" w:hAnsi="Arial" w:cs="Arial"/>
-          <w:color w:val="00B050"/>
-          <w:sz w:val="24"/>
-        </w:rPr>
-        <w:t>What is a Database Management System?</w:t>
-      </w:r>
-    </w:p>
-    <w:p>
-      <w:pPr>
-        <w:pStyle w:val="NormalWeb"/>
+    </w:p>
+    <w:p>
+      <w:pPr>
+        <w:pStyle w:val="Heading3"/>
         <w:pBdr>
           <w:top w:val="single" w:sz="2" w:space="0" w:color="E5E7EB"/>
           <w:left w:val="single" w:sz="2" w:space="0" w:color="E5E7EB"/>
           <w:bottom w:val="single" w:sz="2" w:space="0" w:color="E5E7EB"/>
           <w:right w:val="single" w:sz="2" w:space="0" w:color="E5E7EB"/>
         </w:pBdr>
-        <w:spacing w:before="0" w:beforeAutospacing="0" w:after="0" w:afterAutospacing="0"/>
-        <w:ind w:left="188"/>
+        <w:spacing w:before="188" w:beforeAutospacing="0" w:after="150" w:afterAutospacing="0"/>
+        <w:ind w:left="125"/>
         <w:rPr>
           <w:rFonts w:ascii="Arial" w:hAnsi="Arial" w:cs="Arial"/>
-          <w:color w:val="000000"/>
-          <w:szCs w:val="27"/>
-        </w:rPr>
-      </w:pPr>
-      <w:r>
-        <w:rPr>
-          <w:rFonts w:ascii="Arial" w:hAnsi="Arial" w:cs="Arial"/>
-          <w:color w:val="000000"/>
-          <w:szCs w:val="27"/>
-        </w:rPr>
-        <w:t>The software system that enables users to define, create, maintain and control access to the database is called a Database Management System. It is a software for storing and retrieving users' data while considering appropriate security measures.</w:t>
-      </w:r>
-      <w:r>
-        <w:rPr>
-          <w:rFonts w:ascii="Arial" w:hAnsi="Arial" w:cs="Arial"/>
-          <w:color w:val="000000"/>
-          <w:szCs w:val="27"/>
-        </w:rPr>
-        <w:br/>
-        <w:t xml:space="preserve">Examples of DBMS include </w:t>
-      </w:r>
-      <w:proofErr w:type="spellStart"/>
-      <w:r>
-        <w:rPr>
-          <w:rFonts w:ascii="Arial" w:hAnsi="Arial" w:cs="Arial"/>
-          <w:color w:val="000000"/>
-          <w:szCs w:val="27"/>
-        </w:rPr>
-        <w:t>MySQL</w:t>
-      </w:r>
-      <w:proofErr w:type="spellEnd"/>
-      <w:r>
-        <w:rPr>
-          <w:rFonts w:ascii="Arial" w:hAnsi="Arial" w:cs="Arial"/>
-          <w:color w:val="000000"/>
-          <w:szCs w:val="27"/>
-        </w:rPr>
-        <w:t xml:space="preserve">, </w:t>
-      </w:r>
-      <w:proofErr w:type="spellStart"/>
-      <w:r>
-        <w:rPr>
-          <w:rFonts w:ascii="Arial" w:hAnsi="Arial" w:cs="Arial"/>
-          <w:color w:val="000000"/>
-          <w:szCs w:val="27"/>
-        </w:rPr>
-        <w:t>PostgreSQL</w:t>
-      </w:r>
-      <w:proofErr w:type="spellEnd"/>
-      <w:r>
-        <w:rPr>
-          <w:rFonts w:ascii="Arial" w:hAnsi="Arial" w:cs="Arial"/>
-          <w:color w:val="000000"/>
-          <w:szCs w:val="27"/>
-        </w:rPr>
-        <w:t>, Microsoft SQL Server, Oracle Database, and Microsoft Access.+</w:t>
-      </w:r>
-    </w:p>
-    <w:p>
-      <w:pPr>
-        <w:pStyle w:val="NormalWeb"/>
+          <w:color w:val="00B050"/>
+          <w:sz w:val="24"/>
+        </w:rPr>
+      </w:pPr>
+    </w:p>
+    <w:p>
+      <w:pPr>
+        <w:pStyle w:val="Heading3"/>
         <w:pBdr>
           <w:top w:val="single" w:sz="2" w:space="0" w:color="E5E7EB"/>
           <w:left w:val="single" w:sz="2" w:space="0" w:color="E5E7EB"/>
           <w:bottom w:val="single" w:sz="2" w:space="0" w:color="E5E7EB"/>
           <w:right w:val="single" w:sz="2" w:space="0" w:color="E5E7EB"/>
         </w:pBdr>
-        <w:spacing w:before="0" w:beforeAutospacing="0" w:after="0" w:afterAutospacing="0"/>
-        <w:ind w:left="188"/>
+        <w:spacing w:before="188" w:beforeAutospacing="0" w:after="150" w:afterAutospacing="0"/>
+        <w:ind w:left="125"/>
         <w:rPr>
           <w:rFonts w:ascii="Arial" w:hAnsi="Arial" w:cs="Arial"/>
-          <w:color w:val="000000"/>
-          <w:szCs w:val="27"/>
+          <w:color w:val="00B050"/>
+          <w:sz w:val="24"/>
         </w:rPr>
       </w:pPr>
       <w:r>
         <w:rPr>
           <w:rFonts w:ascii="Arial" w:hAnsi="Arial" w:cs="Arial"/>
-          <w:color w:val="000000"/>
-          <w:szCs w:val="27"/>
-        </w:rPr>
-        <w:t> </w:t>
-      </w:r>
-    </w:p>
-    <w:p>
-      <w:pPr>
-        <w:pStyle w:val="Heading3"/>
+          <w:color w:val="00B050"/>
+          <w:sz w:val="24"/>
+        </w:rPr>
+        <w:lastRenderedPageBreak/>
+        <w:t>What is a Database Management System?</w:t>
+      </w:r>
+    </w:p>
+    <w:p>
+      <w:pPr>
+        <w:pStyle w:val="NormalWeb"/>
         <w:pBdr>
           <w:top w:val="single" w:sz="2" w:space="0" w:color="E5E7EB"/>
           <w:left w:val="single" w:sz="2" w:space="0" w:color="E5E7EB"/>
           <w:bottom w:val="single" w:sz="2" w:space="0" w:color="E5E7EB"/>
           <w:right w:val="single" w:sz="2" w:space="0" w:color="E5E7EB"/>
         </w:pBdr>
+        <w:spacing w:before="0" w:beforeAutospacing="0" w:after="0" w:afterAutospacing="0"/>
+        <w:ind w:left="188"/>
+        <w:rPr>
+          <w:rFonts w:ascii="Arial" w:hAnsi="Arial" w:cs="Arial"/>
+          <w:color w:val="000000"/>
+          <w:szCs w:val="27"/>
+        </w:rPr>
+      </w:pPr>
+      <w:r>
+        <w:rPr>
+          <w:rFonts w:ascii="Arial" w:hAnsi="Arial" w:cs="Arial"/>
+          <w:color w:val="000000"/>
+          <w:szCs w:val="27"/>
+        </w:rPr>
+        <w:t>The software system that enables users to define, create, maintain and control access to the database is called a Database Management System. It is a software for storing and retrieving users' data while considering appropriate security measures.</w:t>
+      </w:r>
+      <w:r>
+        <w:rPr>
+          <w:rFonts w:ascii="Arial" w:hAnsi="Arial" w:cs="Arial"/>
+          <w:color w:val="000000"/>
+          <w:szCs w:val="27"/>
+        </w:rPr>
+        <w:br/>
+        <w:t xml:space="preserve">Examples of DBMS include </w:t>
+      </w:r>
+      <w:proofErr w:type="spellStart"/>
+      <w:r>
+        <w:rPr>
+          <w:rFonts w:ascii="Arial" w:hAnsi="Arial" w:cs="Arial"/>
+          <w:color w:val="000000"/>
+          <w:szCs w:val="27"/>
+        </w:rPr>
+        <w:t>MySQL</w:t>
+      </w:r>
+      <w:proofErr w:type="spellEnd"/>
+      <w:r>
+        <w:rPr>
+          <w:rFonts w:ascii="Arial" w:hAnsi="Arial" w:cs="Arial"/>
+          <w:color w:val="000000"/>
+          <w:szCs w:val="27"/>
+        </w:rPr>
+        <w:t xml:space="preserve">, </w:t>
+      </w:r>
+      <w:proofErr w:type="spellStart"/>
+      <w:r>
+        <w:rPr>
+          <w:rFonts w:ascii="Arial" w:hAnsi="Arial" w:cs="Arial"/>
+          <w:color w:val="000000"/>
+          <w:szCs w:val="27"/>
+        </w:rPr>
+        <w:t>PostgreSQL</w:t>
+      </w:r>
+      <w:proofErr w:type="spellEnd"/>
+      <w:r>
+        <w:rPr>
+          <w:rFonts w:ascii="Arial" w:hAnsi="Arial" w:cs="Arial"/>
+          <w:color w:val="000000"/>
+          <w:szCs w:val="27"/>
+        </w:rPr>
+        <w:t>, Microsoft SQL Server, Oracle Database, and Microsoft Access.+</w:t>
+      </w:r>
+    </w:p>
+    <w:p>
+      <w:pPr>
+        <w:pStyle w:val="NormalWeb"/>
+        <w:pBdr>
+          <w:top w:val="single" w:sz="2" w:space="0" w:color="E5E7EB"/>
+          <w:left w:val="single" w:sz="2" w:space="0" w:color="E5E7EB"/>
+          <w:bottom w:val="single" w:sz="2" w:space="0" w:color="E5E7EB"/>
+          <w:right w:val="single" w:sz="2" w:space="0" w:color="E5E7EB"/>
+        </w:pBdr>
+        <w:spacing w:before="0" w:beforeAutospacing="0" w:after="0" w:afterAutospacing="0"/>
+        <w:ind w:left="188"/>
+        <w:rPr>
+          <w:rFonts w:ascii="Arial" w:hAnsi="Arial" w:cs="Arial"/>
+          <w:color w:val="000000"/>
+          <w:szCs w:val="27"/>
+        </w:rPr>
+      </w:pPr>
+      <w:r>
+        <w:rPr>
+          <w:rFonts w:ascii="Arial" w:hAnsi="Arial" w:cs="Arial"/>
+          <w:color w:val="000000"/>
+          <w:szCs w:val="27"/>
+        </w:rPr>
+        <w:t> </w:t>
+      </w:r>
+    </w:p>
+    <w:p>
+      <w:pPr>
+        <w:pStyle w:val="Heading3"/>
+        <w:pBdr>
+          <w:top w:val="single" w:sz="2" w:space="0" w:color="E5E7EB"/>
+          <w:left w:val="single" w:sz="2" w:space="0" w:color="E5E7EB"/>
+          <w:bottom w:val="single" w:sz="2" w:space="0" w:color="E5E7EB"/>
+          <w:right w:val="single" w:sz="2" w:space="0" w:color="E5E7EB"/>
+        </w:pBdr>
         <w:spacing w:before="188" w:beforeAutospacing="0" w:after="150" w:afterAutospacing="0"/>
         <w:ind w:left="125"/>
         <w:rPr>
@@ -2074,7 +2087,6 @@
           <w:sz w:val="24"/>
           <w:szCs w:val="27"/>
         </w:rPr>
-        <w:lastRenderedPageBreak/>
         <w:t xml:space="preserve">Provides powerful mechanisms for ensuring only </w:t>
       </w:r>
       <w:proofErr w:type="spellStart"/>
@@ -2761,6 +2773,7 @@
           <w:szCs w:val="27"/>
           <w:bdr w:val="single" w:sz="2" w:space="0" w:color="E5E7EB" w:frame="1"/>
         </w:rPr>
+        <w:lastRenderedPageBreak/>
         <w:t>$</w:t>
       </w:r>
       <w:proofErr w:type="spellStart"/>
@@ -3304,7 +3317,6 @@
           <w:rFonts w:ascii="Arial" w:hAnsi="Arial" w:cs="Arial"/>
           <w:color w:val="000000"/>
         </w:rPr>
-        <w:lastRenderedPageBreak/>
         <w:t xml:space="preserve">Connecting to Database using the </w:t>
       </w:r>
       <w:proofErr w:type="spellStart"/>
@@ -4162,6 +4174,7 @@
           <w:sz w:val="27"/>
           <w:szCs w:val="27"/>
         </w:rPr>
+        <w:lastRenderedPageBreak/>
         <w:t>We can close the connection with the following code.</w:t>
       </w:r>
     </w:p>
@@ -5401,6 +5414,7 @@
           <w:szCs w:val="27"/>
           <w:bdr w:val="single" w:sz="2" w:space="0" w:color="E5E7EB" w:frame="1"/>
         </w:rPr>
+        <w:lastRenderedPageBreak/>
         <w:t>// Create a database query</w:t>
       </w:r>
     </w:p>
@@ -5975,7 +5989,6 @@
           <w:szCs w:val="27"/>
           <w:bdr w:val="single" w:sz="2" w:space="0" w:color="E5E7EB" w:frame="1"/>
         </w:rPr>
-        <w:lastRenderedPageBreak/>
         <w:t>$</w:t>
       </w:r>
       <w:proofErr w:type="spellStart"/>
@@ -7036,6 +7049,7 @@
           <w:szCs w:val="27"/>
           <w:bdr w:val="single" w:sz="2" w:space="0" w:color="E5E7EB" w:frame="1"/>
         </w:rPr>
+        <w:lastRenderedPageBreak/>
         <w:t xml:space="preserve">  </w:t>
       </w:r>
       <w:r>
@@ -7434,7 +7448,6 @@
           <w:rFonts w:ascii="Arial" w:hAnsi="Arial" w:cs="Arial"/>
           <w:color w:val="000000"/>
         </w:rPr>
-        <w:lastRenderedPageBreak/>
         <w:t xml:space="preserve">Creating a Table in </w:t>
       </w:r>
       <w:proofErr w:type="spellStart"/>
@@ -8341,6 +8354,7 @@
           <w:szCs w:val="24"/>
           <w:bdr w:val="single" w:sz="2" w:space="0" w:color="E5E7EB" w:frame="1"/>
         </w:rPr>
+        <w:lastRenderedPageBreak/>
         <w:t xml:space="preserve">    </w:t>
       </w:r>
       <w:r>
@@ -8592,7 +8606,6 @@
           <w:szCs w:val="24"/>
           <w:bdr w:val="single" w:sz="2" w:space="0" w:color="E5E7EB" w:frame="1"/>
         </w:rPr>
-        <w:lastRenderedPageBreak/>
         <w:t>&lt;?</w:t>
       </w:r>
       <w:proofErr w:type="spellStart"/>
@@ -9576,6 +9589,7 @@
           <w:szCs w:val="24"/>
           <w:bdr w:val="single" w:sz="2" w:space="0" w:color="E5E7EB" w:frame="1"/>
         </w:rPr>
+        <w:lastRenderedPageBreak/>
         <w:t>$</w:t>
       </w:r>
       <w:proofErr w:type="spellStart"/>
@@ -10249,7 +10263,6 @@
           <w:szCs w:val="24"/>
           <w:bdr w:val="single" w:sz="2" w:space="0" w:color="E5E7EB" w:frame="1"/>
         </w:rPr>
-        <w:lastRenderedPageBreak/>
         <w:t>}</w:t>
       </w:r>
     </w:p>
@@ -11041,6 +11054,7 @@
           <w:rFonts w:ascii="Arial" w:hAnsi="Arial" w:cs="Arial"/>
           <w:color w:val="000000"/>
         </w:rPr>
+        <w:lastRenderedPageBreak/>
         <w:t>Now we will try to establish a connection to the database using a simple if-else method.</w:t>
       </w:r>
     </w:p>
@@ -11715,7 +11729,6 @@
           <w:rFonts w:ascii="Arial" w:hAnsi="Arial" w:cs="Arial"/>
           <w:color w:val="000000"/>
         </w:rPr>
-        <w:lastRenderedPageBreak/>
         <w:t xml:space="preserve">Now we need to run the </w:t>
       </w:r>
       <w:proofErr w:type="spellStart"/>
@@ -12725,6 +12738,7 @@
           <w:szCs w:val="24"/>
           <w:bdr w:val="single" w:sz="2" w:space="0" w:color="E5E7EB" w:frame="1"/>
         </w:rPr>
+        <w:lastRenderedPageBreak/>
         <w:t xml:space="preserve">    </w:t>
       </w:r>
       <w:r>
@@ -13203,1056 +13217,1056 @@
           <w:szCs w:val="24"/>
           <w:bdr w:val="single" w:sz="2" w:space="0" w:color="E5E7EB" w:frame="1"/>
         </w:rPr>
+        <w:t xml:space="preserve">$database = </w:t>
+      </w:r>
+      <w:r>
+        <w:rPr>
+          <w:rStyle w:val="token"/>
+          <w:rFonts w:ascii="Consolas" w:hAnsi="Consolas" w:cs="Consolas"/>
+          <w:color w:val="A6E22E"/>
+          <w:sz w:val="24"/>
+          <w:szCs w:val="24"/>
+          <w:bdr w:val="single" w:sz="2" w:space="0" w:color="E5E7EB" w:frame="1"/>
+        </w:rPr>
+        <w:t>"</w:t>
+      </w:r>
+      <w:proofErr w:type="spellStart"/>
+      <w:r>
+        <w:rPr>
+          <w:rStyle w:val="token"/>
+          <w:rFonts w:ascii="Consolas" w:hAnsi="Consolas" w:cs="Consolas"/>
+          <w:color w:val="A6E22E"/>
+          <w:sz w:val="24"/>
+          <w:szCs w:val="24"/>
+          <w:bdr w:val="single" w:sz="2" w:space="0" w:color="E5E7EB" w:frame="1"/>
+        </w:rPr>
+        <w:t>dbharry</w:t>
+      </w:r>
+      <w:proofErr w:type="spellEnd"/>
+      <w:r>
+        <w:rPr>
+          <w:rStyle w:val="token"/>
+          <w:rFonts w:ascii="Consolas" w:hAnsi="Consolas" w:cs="Consolas"/>
+          <w:color w:val="A6E22E"/>
+          <w:sz w:val="24"/>
+          <w:szCs w:val="24"/>
+          <w:bdr w:val="single" w:sz="2" w:space="0" w:color="E5E7EB" w:frame="1"/>
+        </w:rPr>
+        <w:t>"</w:t>
+      </w:r>
+      <w:r>
+        <w:rPr>
+          <w:rStyle w:val="token"/>
+          <w:rFonts w:ascii="Consolas" w:hAnsi="Consolas" w:cs="Consolas"/>
+          <w:color w:val="F8F8F2"/>
+          <w:sz w:val="24"/>
+          <w:szCs w:val="24"/>
+          <w:bdr w:val="single" w:sz="2" w:space="0" w:color="E5E7EB" w:frame="1"/>
+        </w:rPr>
+        <w:t>;</w:t>
+      </w:r>
+    </w:p>
+    <w:p>
+      <w:pPr>
+        <w:pStyle w:val="HTMLPreformatted"/>
+        <w:pBdr>
+          <w:top w:val="single" w:sz="2" w:space="12" w:color="E5E7EB"/>
+          <w:left w:val="single" w:sz="2" w:space="12" w:color="E5E7EB"/>
+          <w:bottom w:val="single" w:sz="2" w:space="12" w:color="E5E7EB"/>
+          <w:right w:val="single" w:sz="2" w:space="12" w:color="E5E7EB"/>
+        </w:pBdr>
+        <w:shd w:val="clear" w:color="auto" w:fill="272822"/>
+        <w:spacing w:before="120" w:after="120"/>
+        <w:rPr>
+          <w:rStyle w:val="token"/>
+          <w:rFonts w:ascii="Consolas" w:hAnsi="Consolas" w:cs="Consolas"/>
+          <w:color w:val="F8F8F2"/>
+          <w:sz w:val="24"/>
+          <w:szCs w:val="24"/>
+          <w:bdr w:val="single" w:sz="2" w:space="0" w:color="E5E7EB" w:frame="1"/>
+        </w:rPr>
+      </w:pPr>
+    </w:p>
+    <w:p>
+      <w:pPr>
+        <w:pStyle w:val="HTMLPreformatted"/>
+        <w:pBdr>
+          <w:top w:val="single" w:sz="2" w:space="12" w:color="E5E7EB"/>
+          <w:left w:val="single" w:sz="2" w:space="12" w:color="E5E7EB"/>
+          <w:bottom w:val="single" w:sz="2" w:space="12" w:color="E5E7EB"/>
+          <w:right w:val="single" w:sz="2" w:space="12" w:color="E5E7EB"/>
+        </w:pBdr>
+        <w:shd w:val="clear" w:color="auto" w:fill="272822"/>
+        <w:spacing w:before="120" w:after="120"/>
+        <w:rPr>
+          <w:rStyle w:val="token"/>
+          <w:rFonts w:ascii="Consolas" w:hAnsi="Consolas" w:cs="Consolas"/>
+          <w:color w:val="F8F8F2"/>
+          <w:sz w:val="24"/>
+          <w:szCs w:val="24"/>
+          <w:bdr w:val="single" w:sz="2" w:space="0" w:color="E5E7EB" w:frame="1"/>
+        </w:rPr>
+      </w:pPr>
+      <w:r>
+        <w:rPr>
+          <w:rStyle w:val="token"/>
+          <w:rFonts w:ascii="Consolas" w:hAnsi="Consolas" w:cs="Consolas"/>
+          <w:color w:val="8292A2"/>
+          <w:sz w:val="24"/>
+          <w:szCs w:val="24"/>
+          <w:bdr w:val="single" w:sz="2" w:space="0" w:color="E5E7EB" w:frame="1"/>
+        </w:rPr>
+        <w:t>// Create a connection</w:t>
+      </w:r>
+    </w:p>
+    <w:p>
+      <w:pPr>
+        <w:pStyle w:val="HTMLPreformatted"/>
+        <w:pBdr>
+          <w:top w:val="single" w:sz="2" w:space="12" w:color="E5E7EB"/>
+          <w:left w:val="single" w:sz="2" w:space="12" w:color="E5E7EB"/>
+          <w:bottom w:val="single" w:sz="2" w:space="12" w:color="E5E7EB"/>
+          <w:right w:val="single" w:sz="2" w:space="12" w:color="E5E7EB"/>
+        </w:pBdr>
+        <w:shd w:val="clear" w:color="auto" w:fill="272822"/>
+        <w:spacing w:before="120" w:after="120"/>
+        <w:rPr>
+          <w:rStyle w:val="token"/>
+          <w:rFonts w:ascii="Consolas" w:hAnsi="Consolas" w:cs="Consolas"/>
+          <w:color w:val="F8F8F2"/>
+          <w:sz w:val="24"/>
+          <w:szCs w:val="24"/>
+          <w:bdr w:val="single" w:sz="2" w:space="0" w:color="E5E7EB" w:frame="1"/>
+        </w:rPr>
+      </w:pPr>
+      <w:r>
+        <w:rPr>
+          <w:rStyle w:val="token"/>
+          <w:rFonts w:ascii="Consolas" w:hAnsi="Consolas" w:cs="Consolas"/>
+          <w:color w:val="F8F8F2"/>
+          <w:sz w:val="24"/>
+          <w:szCs w:val="24"/>
+          <w:bdr w:val="single" w:sz="2" w:space="0" w:color="E5E7EB" w:frame="1"/>
+        </w:rPr>
+        <w:t>$</w:t>
+      </w:r>
+      <w:proofErr w:type="spellStart"/>
+      <w:r>
+        <w:rPr>
+          <w:rStyle w:val="token"/>
+          <w:rFonts w:ascii="Consolas" w:hAnsi="Consolas" w:cs="Consolas"/>
+          <w:color w:val="F8F8F2"/>
+          <w:sz w:val="24"/>
+          <w:szCs w:val="24"/>
+          <w:bdr w:val="single" w:sz="2" w:space="0" w:color="E5E7EB" w:frame="1"/>
+        </w:rPr>
+        <w:t>conn</w:t>
+      </w:r>
+      <w:proofErr w:type="spellEnd"/>
+      <w:r>
+        <w:rPr>
+          <w:rStyle w:val="token"/>
+          <w:rFonts w:ascii="Consolas" w:hAnsi="Consolas" w:cs="Consolas"/>
+          <w:color w:val="F8F8F2"/>
+          <w:sz w:val="24"/>
+          <w:szCs w:val="24"/>
+          <w:bdr w:val="single" w:sz="2" w:space="0" w:color="E5E7EB" w:frame="1"/>
+        </w:rPr>
+        <w:t xml:space="preserve"> = </w:t>
+      </w:r>
+      <w:proofErr w:type="spellStart"/>
+      <w:r>
+        <w:rPr>
+          <w:rStyle w:val="token"/>
+          <w:rFonts w:ascii="Consolas" w:hAnsi="Consolas" w:cs="Consolas"/>
+          <w:color w:val="E6DB74"/>
+          <w:sz w:val="24"/>
+          <w:szCs w:val="24"/>
+          <w:bdr w:val="single" w:sz="2" w:space="0" w:color="E5E7EB" w:frame="1"/>
+        </w:rPr>
+        <w:t>mysqli_connect</w:t>
+      </w:r>
+      <w:proofErr w:type="spellEnd"/>
+      <w:r>
+        <w:rPr>
+          <w:rStyle w:val="token"/>
+          <w:rFonts w:ascii="Consolas" w:hAnsi="Consolas" w:cs="Consolas"/>
+          <w:color w:val="F8F8F2"/>
+          <w:sz w:val="24"/>
+          <w:szCs w:val="24"/>
+          <w:bdr w:val="single" w:sz="2" w:space="0" w:color="E5E7EB" w:frame="1"/>
+        </w:rPr>
+        <w:t>($</w:t>
+      </w:r>
+      <w:proofErr w:type="spellStart"/>
+      <w:r>
+        <w:rPr>
+          <w:rStyle w:val="token"/>
+          <w:rFonts w:ascii="Consolas" w:hAnsi="Consolas" w:cs="Consolas"/>
+          <w:color w:val="F8F8F2"/>
+          <w:sz w:val="24"/>
+          <w:szCs w:val="24"/>
+          <w:bdr w:val="single" w:sz="2" w:space="0" w:color="E5E7EB" w:frame="1"/>
+        </w:rPr>
+        <w:t>servername</w:t>
+      </w:r>
+      <w:proofErr w:type="spellEnd"/>
+      <w:r>
+        <w:rPr>
+          <w:rStyle w:val="token"/>
+          <w:rFonts w:ascii="Consolas" w:hAnsi="Consolas" w:cs="Consolas"/>
+          <w:color w:val="F8F8F2"/>
+          <w:sz w:val="24"/>
+          <w:szCs w:val="24"/>
+          <w:bdr w:val="single" w:sz="2" w:space="0" w:color="E5E7EB" w:frame="1"/>
+        </w:rPr>
+        <w:t>, $username, $password, $database);</w:t>
+      </w:r>
+    </w:p>
+    <w:p>
+      <w:pPr>
+        <w:pStyle w:val="HTMLPreformatted"/>
+        <w:pBdr>
+          <w:top w:val="single" w:sz="2" w:space="12" w:color="E5E7EB"/>
+          <w:left w:val="single" w:sz="2" w:space="12" w:color="E5E7EB"/>
+          <w:bottom w:val="single" w:sz="2" w:space="12" w:color="E5E7EB"/>
+          <w:right w:val="single" w:sz="2" w:space="12" w:color="E5E7EB"/>
+        </w:pBdr>
+        <w:shd w:val="clear" w:color="auto" w:fill="272822"/>
+        <w:spacing w:before="120" w:after="120"/>
+        <w:rPr>
+          <w:rStyle w:val="token"/>
+          <w:rFonts w:ascii="Consolas" w:hAnsi="Consolas" w:cs="Consolas"/>
+          <w:color w:val="F8F8F2"/>
+          <w:sz w:val="24"/>
+          <w:szCs w:val="24"/>
+          <w:bdr w:val="single" w:sz="2" w:space="0" w:color="E5E7EB" w:frame="1"/>
+        </w:rPr>
+      </w:pPr>
+      <w:r>
+        <w:rPr>
+          <w:rStyle w:val="token"/>
+          <w:rFonts w:ascii="Consolas" w:hAnsi="Consolas" w:cs="Consolas"/>
+          <w:color w:val="8292A2"/>
+          <w:sz w:val="24"/>
+          <w:szCs w:val="24"/>
+          <w:bdr w:val="single" w:sz="2" w:space="0" w:color="E5E7EB" w:frame="1"/>
+        </w:rPr>
+        <w:t>// Die if connection was not successful</w:t>
+      </w:r>
+    </w:p>
+    <w:p>
+      <w:pPr>
+        <w:pStyle w:val="HTMLPreformatted"/>
+        <w:pBdr>
+          <w:top w:val="single" w:sz="2" w:space="12" w:color="E5E7EB"/>
+          <w:left w:val="single" w:sz="2" w:space="12" w:color="E5E7EB"/>
+          <w:bottom w:val="single" w:sz="2" w:space="12" w:color="E5E7EB"/>
+          <w:right w:val="single" w:sz="2" w:space="12" w:color="E5E7EB"/>
+        </w:pBdr>
+        <w:shd w:val="clear" w:color="auto" w:fill="272822"/>
+        <w:spacing w:before="120" w:after="120"/>
+        <w:rPr>
+          <w:rStyle w:val="token"/>
+          <w:rFonts w:ascii="Consolas" w:hAnsi="Consolas" w:cs="Consolas"/>
+          <w:color w:val="F8F8F2"/>
+          <w:sz w:val="24"/>
+          <w:szCs w:val="24"/>
+          <w:bdr w:val="single" w:sz="2" w:space="0" w:color="E5E7EB" w:frame="1"/>
+        </w:rPr>
+      </w:pPr>
+      <w:r>
+        <w:rPr>
+          <w:rStyle w:val="token"/>
+          <w:rFonts w:ascii="Consolas" w:hAnsi="Consolas" w:cs="Consolas"/>
+          <w:color w:val="66D9EF"/>
+          <w:sz w:val="24"/>
+          <w:szCs w:val="24"/>
+          <w:bdr w:val="single" w:sz="2" w:space="0" w:color="E5E7EB" w:frame="1"/>
+        </w:rPr>
+        <w:t>if</w:t>
+      </w:r>
+      <w:r>
+        <w:rPr>
+          <w:rStyle w:val="token"/>
+          <w:rFonts w:ascii="Consolas" w:hAnsi="Consolas" w:cs="Consolas"/>
+          <w:color w:val="F8F8F2"/>
+          <w:sz w:val="24"/>
+          <w:szCs w:val="24"/>
+          <w:bdr w:val="single" w:sz="2" w:space="0" w:color="E5E7EB" w:frame="1"/>
+        </w:rPr>
+        <w:t xml:space="preserve"> (!$</w:t>
+      </w:r>
+      <w:proofErr w:type="spellStart"/>
+      <w:r>
+        <w:rPr>
+          <w:rStyle w:val="token"/>
+          <w:rFonts w:ascii="Consolas" w:hAnsi="Consolas" w:cs="Consolas"/>
+          <w:color w:val="F8F8F2"/>
+          <w:sz w:val="24"/>
+          <w:szCs w:val="24"/>
+          <w:bdr w:val="single" w:sz="2" w:space="0" w:color="E5E7EB" w:frame="1"/>
+        </w:rPr>
+        <w:t>conn</w:t>
+      </w:r>
+      <w:proofErr w:type="spellEnd"/>
+      <w:r>
+        <w:rPr>
+          <w:rStyle w:val="token"/>
+          <w:rFonts w:ascii="Consolas" w:hAnsi="Consolas" w:cs="Consolas"/>
+          <w:color w:val="F8F8F2"/>
+          <w:sz w:val="24"/>
+          <w:szCs w:val="24"/>
+          <w:bdr w:val="single" w:sz="2" w:space="0" w:color="E5E7EB" w:frame="1"/>
+        </w:rPr>
+        <w:t>){</w:t>
+      </w:r>
+    </w:p>
+    <w:p>
+      <w:pPr>
+        <w:pStyle w:val="HTMLPreformatted"/>
+        <w:pBdr>
+          <w:top w:val="single" w:sz="2" w:space="12" w:color="E5E7EB"/>
+          <w:left w:val="single" w:sz="2" w:space="12" w:color="E5E7EB"/>
+          <w:bottom w:val="single" w:sz="2" w:space="12" w:color="E5E7EB"/>
+          <w:right w:val="single" w:sz="2" w:space="12" w:color="E5E7EB"/>
+        </w:pBdr>
+        <w:shd w:val="clear" w:color="auto" w:fill="272822"/>
+        <w:spacing w:before="120" w:after="120"/>
+        <w:rPr>
+          <w:rStyle w:val="token"/>
+          <w:rFonts w:ascii="Consolas" w:hAnsi="Consolas" w:cs="Consolas"/>
+          <w:color w:val="F8F8F2"/>
+          <w:sz w:val="24"/>
+          <w:szCs w:val="24"/>
+          <w:bdr w:val="single" w:sz="2" w:space="0" w:color="E5E7EB" w:frame="1"/>
+        </w:rPr>
+      </w:pPr>
+      <w:r>
+        <w:rPr>
+          <w:rStyle w:val="token"/>
+          <w:rFonts w:ascii="Consolas" w:hAnsi="Consolas" w:cs="Consolas"/>
+          <w:color w:val="F8F8F2"/>
+          <w:sz w:val="24"/>
+          <w:szCs w:val="24"/>
+          <w:bdr w:val="single" w:sz="2" w:space="0" w:color="E5E7EB" w:frame="1"/>
+        </w:rPr>
+        <w:t xml:space="preserve">    </w:t>
+      </w:r>
+      <w:r>
+        <w:rPr>
+          <w:rStyle w:val="token"/>
+          <w:rFonts w:ascii="Consolas" w:hAnsi="Consolas" w:cs="Consolas"/>
+          <w:color w:val="66D9EF"/>
+          <w:sz w:val="24"/>
+          <w:szCs w:val="24"/>
+          <w:bdr w:val="single" w:sz="2" w:space="0" w:color="E5E7EB" w:frame="1"/>
+        </w:rPr>
+        <w:t>die</w:t>
+      </w:r>
+      <w:r>
+        <w:rPr>
+          <w:rStyle w:val="token"/>
+          <w:rFonts w:ascii="Consolas" w:hAnsi="Consolas" w:cs="Consolas"/>
+          <w:color w:val="F8F8F2"/>
+          <w:sz w:val="24"/>
+          <w:szCs w:val="24"/>
+          <w:bdr w:val="single" w:sz="2" w:space="0" w:color="E5E7EB" w:frame="1"/>
+        </w:rPr>
+        <w:t>(</w:t>
+      </w:r>
+      <w:r>
+        <w:rPr>
+          <w:rStyle w:val="token"/>
+          <w:rFonts w:ascii="Consolas" w:hAnsi="Consolas" w:cs="Consolas"/>
+          <w:color w:val="A6E22E"/>
+          <w:sz w:val="24"/>
+          <w:szCs w:val="24"/>
+          <w:bdr w:val="single" w:sz="2" w:space="0" w:color="E5E7EB" w:frame="1"/>
+        </w:rPr>
+        <w:t>"Sorry we failed to connect: "</w:t>
+      </w:r>
+      <w:r>
+        <w:rPr>
+          <w:rStyle w:val="token"/>
+          <w:rFonts w:ascii="Consolas" w:hAnsi="Consolas" w:cs="Consolas"/>
+          <w:color w:val="F8F8F2"/>
+          <w:sz w:val="24"/>
+          <w:szCs w:val="24"/>
+          <w:bdr w:val="single" w:sz="2" w:space="0" w:color="E5E7EB" w:frame="1"/>
+        </w:rPr>
+        <w:t xml:space="preserve">. </w:t>
+      </w:r>
+      <w:proofErr w:type="spellStart"/>
+      <w:r>
+        <w:rPr>
+          <w:rStyle w:val="token"/>
+          <w:rFonts w:ascii="Consolas" w:hAnsi="Consolas" w:cs="Consolas"/>
+          <w:color w:val="E6DB74"/>
+          <w:sz w:val="24"/>
+          <w:szCs w:val="24"/>
+          <w:bdr w:val="single" w:sz="2" w:space="0" w:color="E5E7EB" w:frame="1"/>
+        </w:rPr>
+        <w:t>mysqli_connect_error</w:t>
+      </w:r>
+      <w:proofErr w:type="spellEnd"/>
+      <w:r>
+        <w:rPr>
+          <w:rStyle w:val="token"/>
+          <w:rFonts w:ascii="Consolas" w:hAnsi="Consolas" w:cs="Consolas"/>
+          <w:color w:val="F8F8F2"/>
+          <w:sz w:val="24"/>
+          <w:szCs w:val="24"/>
+          <w:bdr w:val="single" w:sz="2" w:space="0" w:color="E5E7EB" w:frame="1"/>
+        </w:rPr>
+        <w:t>());</w:t>
+      </w:r>
+    </w:p>
+    <w:p>
+      <w:pPr>
+        <w:pStyle w:val="HTMLPreformatted"/>
+        <w:pBdr>
+          <w:top w:val="single" w:sz="2" w:space="12" w:color="E5E7EB"/>
+          <w:left w:val="single" w:sz="2" w:space="12" w:color="E5E7EB"/>
+          <w:bottom w:val="single" w:sz="2" w:space="12" w:color="E5E7EB"/>
+          <w:right w:val="single" w:sz="2" w:space="12" w:color="E5E7EB"/>
+        </w:pBdr>
+        <w:shd w:val="clear" w:color="auto" w:fill="272822"/>
+        <w:spacing w:before="120" w:after="120"/>
+        <w:rPr>
+          <w:rStyle w:val="token"/>
+          <w:rFonts w:ascii="Consolas" w:hAnsi="Consolas" w:cs="Consolas"/>
+          <w:color w:val="F8F8F2"/>
+          <w:sz w:val="24"/>
+          <w:szCs w:val="24"/>
+          <w:bdr w:val="single" w:sz="2" w:space="0" w:color="E5E7EB" w:frame="1"/>
+        </w:rPr>
+      </w:pPr>
+      <w:r>
+        <w:rPr>
+          <w:rStyle w:val="token"/>
+          <w:rFonts w:ascii="Consolas" w:hAnsi="Consolas" w:cs="Consolas"/>
+          <w:color w:val="F8F8F2"/>
+          <w:sz w:val="24"/>
+          <w:szCs w:val="24"/>
+          <w:bdr w:val="single" w:sz="2" w:space="0" w:color="E5E7EB" w:frame="1"/>
+        </w:rPr>
+        <w:t>}</w:t>
+      </w:r>
+    </w:p>
+    <w:p>
+      <w:pPr>
+        <w:pStyle w:val="HTMLPreformatted"/>
+        <w:pBdr>
+          <w:top w:val="single" w:sz="2" w:space="12" w:color="E5E7EB"/>
+          <w:left w:val="single" w:sz="2" w:space="12" w:color="E5E7EB"/>
+          <w:bottom w:val="single" w:sz="2" w:space="12" w:color="E5E7EB"/>
+          <w:right w:val="single" w:sz="2" w:space="12" w:color="E5E7EB"/>
+        </w:pBdr>
+        <w:shd w:val="clear" w:color="auto" w:fill="272822"/>
+        <w:spacing w:before="120" w:after="120"/>
+        <w:rPr>
+          <w:rStyle w:val="token"/>
+          <w:rFonts w:ascii="Consolas" w:hAnsi="Consolas" w:cs="Consolas"/>
+          <w:color w:val="F8F8F2"/>
+          <w:sz w:val="24"/>
+          <w:szCs w:val="24"/>
+          <w:bdr w:val="single" w:sz="2" w:space="0" w:color="E5E7EB" w:frame="1"/>
+        </w:rPr>
+      </w:pPr>
+      <w:r>
+        <w:rPr>
+          <w:rStyle w:val="token"/>
+          <w:rFonts w:ascii="Consolas" w:hAnsi="Consolas" w:cs="Consolas"/>
+          <w:color w:val="66D9EF"/>
+          <w:sz w:val="24"/>
+          <w:szCs w:val="24"/>
+          <w:bdr w:val="single" w:sz="2" w:space="0" w:color="E5E7EB" w:frame="1"/>
+        </w:rPr>
+        <w:t>else</w:t>
+      </w:r>
+      <w:r>
+        <w:rPr>
+          <w:rStyle w:val="token"/>
+          <w:rFonts w:ascii="Consolas" w:hAnsi="Consolas" w:cs="Consolas"/>
+          <w:color w:val="F8F8F2"/>
+          <w:sz w:val="24"/>
+          <w:szCs w:val="24"/>
+          <w:bdr w:val="single" w:sz="2" w:space="0" w:color="E5E7EB" w:frame="1"/>
+        </w:rPr>
+        <w:t>{</w:t>
+      </w:r>
+    </w:p>
+    <w:p>
+      <w:pPr>
+        <w:pStyle w:val="HTMLPreformatted"/>
+        <w:pBdr>
+          <w:top w:val="single" w:sz="2" w:space="12" w:color="E5E7EB"/>
+          <w:left w:val="single" w:sz="2" w:space="12" w:color="E5E7EB"/>
+          <w:bottom w:val="single" w:sz="2" w:space="12" w:color="E5E7EB"/>
+          <w:right w:val="single" w:sz="2" w:space="12" w:color="E5E7EB"/>
+        </w:pBdr>
+        <w:shd w:val="clear" w:color="auto" w:fill="272822"/>
+        <w:spacing w:before="120" w:after="120"/>
+        <w:rPr>
+          <w:rStyle w:val="token"/>
+          <w:rFonts w:ascii="Consolas" w:hAnsi="Consolas" w:cs="Consolas"/>
+          <w:color w:val="F8F8F2"/>
+          <w:sz w:val="24"/>
+          <w:szCs w:val="24"/>
+          <w:bdr w:val="single" w:sz="2" w:space="0" w:color="E5E7EB" w:frame="1"/>
+        </w:rPr>
+      </w:pPr>
+      <w:r>
+        <w:rPr>
+          <w:rStyle w:val="token"/>
+          <w:rFonts w:ascii="Consolas" w:hAnsi="Consolas" w:cs="Consolas"/>
+          <w:color w:val="F8F8F2"/>
+          <w:sz w:val="24"/>
+          <w:szCs w:val="24"/>
+          <w:bdr w:val="single" w:sz="2" w:space="0" w:color="E5E7EB" w:frame="1"/>
+        </w:rPr>
+        <w:t xml:space="preserve">    </w:t>
+      </w:r>
+      <w:r>
+        <w:rPr>
+          <w:rStyle w:val="token"/>
+          <w:rFonts w:ascii="Consolas" w:hAnsi="Consolas" w:cs="Consolas"/>
+          <w:color w:val="66D9EF"/>
+          <w:sz w:val="24"/>
+          <w:szCs w:val="24"/>
+          <w:bdr w:val="single" w:sz="2" w:space="0" w:color="E5E7EB" w:frame="1"/>
+        </w:rPr>
+        <w:t>echo</w:t>
+      </w:r>
+      <w:r>
+        <w:rPr>
+          <w:rStyle w:val="token"/>
+          <w:rFonts w:ascii="Consolas" w:hAnsi="Consolas" w:cs="Consolas"/>
+          <w:color w:val="F8F8F2"/>
+          <w:sz w:val="24"/>
+          <w:szCs w:val="24"/>
+          <w:bdr w:val="single" w:sz="2" w:space="0" w:color="E5E7EB" w:frame="1"/>
+        </w:rPr>
+        <w:t xml:space="preserve"> </w:t>
+      </w:r>
+      <w:r>
+        <w:rPr>
+          <w:rStyle w:val="token"/>
+          <w:rFonts w:ascii="Consolas" w:hAnsi="Consolas" w:cs="Consolas"/>
+          <w:color w:val="A6E22E"/>
+          <w:sz w:val="24"/>
+          <w:szCs w:val="24"/>
+          <w:bdr w:val="single" w:sz="2" w:space="0" w:color="E5E7EB" w:frame="1"/>
+        </w:rPr>
+        <w:t>"Connection was successful&lt;</w:t>
+      </w:r>
+      <w:proofErr w:type="spellStart"/>
+      <w:r>
+        <w:rPr>
+          <w:rStyle w:val="token"/>
+          <w:rFonts w:ascii="Consolas" w:hAnsi="Consolas" w:cs="Consolas"/>
+          <w:color w:val="A6E22E"/>
+          <w:sz w:val="24"/>
+          <w:szCs w:val="24"/>
+          <w:bdr w:val="single" w:sz="2" w:space="0" w:color="E5E7EB" w:frame="1"/>
+        </w:rPr>
+        <w:t>br</w:t>
+      </w:r>
+      <w:proofErr w:type="spellEnd"/>
+      <w:r>
+        <w:rPr>
+          <w:rStyle w:val="token"/>
+          <w:rFonts w:ascii="Consolas" w:hAnsi="Consolas" w:cs="Consolas"/>
+          <w:color w:val="A6E22E"/>
+          <w:sz w:val="24"/>
+          <w:szCs w:val="24"/>
+          <w:bdr w:val="single" w:sz="2" w:space="0" w:color="E5E7EB" w:frame="1"/>
+        </w:rPr>
+        <w:t>&gt;"</w:t>
+      </w:r>
+      <w:r>
+        <w:rPr>
+          <w:rStyle w:val="token"/>
+          <w:rFonts w:ascii="Consolas" w:hAnsi="Consolas" w:cs="Consolas"/>
+          <w:color w:val="F8F8F2"/>
+          <w:sz w:val="24"/>
+          <w:szCs w:val="24"/>
+          <w:bdr w:val="single" w:sz="2" w:space="0" w:color="E5E7EB" w:frame="1"/>
+        </w:rPr>
+        <w:t>;</w:t>
+      </w:r>
+    </w:p>
+    <w:p>
+      <w:pPr>
+        <w:pStyle w:val="HTMLPreformatted"/>
+        <w:pBdr>
+          <w:top w:val="single" w:sz="2" w:space="12" w:color="E5E7EB"/>
+          <w:left w:val="single" w:sz="2" w:space="12" w:color="E5E7EB"/>
+          <w:bottom w:val="single" w:sz="2" w:space="12" w:color="E5E7EB"/>
+          <w:right w:val="single" w:sz="2" w:space="12" w:color="E5E7EB"/>
+        </w:pBdr>
+        <w:shd w:val="clear" w:color="auto" w:fill="272822"/>
+        <w:spacing w:before="120" w:after="120"/>
+        <w:rPr>
+          <w:rStyle w:val="token"/>
+          <w:rFonts w:ascii="Consolas" w:hAnsi="Consolas" w:cs="Consolas"/>
+          <w:color w:val="F8F8F2"/>
+          <w:sz w:val="24"/>
+          <w:szCs w:val="24"/>
+          <w:bdr w:val="single" w:sz="2" w:space="0" w:color="E5E7EB" w:frame="1"/>
+        </w:rPr>
+      </w:pPr>
+      <w:r>
+        <w:rPr>
+          <w:rStyle w:val="token"/>
+          <w:rFonts w:ascii="Consolas" w:hAnsi="Consolas" w:cs="Consolas"/>
+          <w:color w:val="F8F8F2"/>
+          <w:sz w:val="24"/>
+          <w:szCs w:val="24"/>
+          <w:bdr w:val="single" w:sz="2" w:space="0" w:color="E5E7EB" w:frame="1"/>
+        </w:rPr>
+        <w:t>}</w:t>
+      </w:r>
+    </w:p>
+    <w:p>
+      <w:pPr>
+        <w:pStyle w:val="HTMLPreformatted"/>
+        <w:pBdr>
+          <w:top w:val="single" w:sz="2" w:space="12" w:color="E5E7EB"/>
+          <w:left w:val="single" w:sz="2" w:space="12" w:color="E5E7EB"/>
+          <w:bottom w:val="single" w:sz="2" w:space="12" w:color="E5E7EB"/>
+          <w:right w:val="single" w:sz="2" w:space="12" w:color="E5E7EB"/>
+        </w:pBdr>
+        <w:shd w:val="clear" w:color="auto" w:fill="272822"/>
+        <w:spacing w:before="120" w:after="120"/>
+        <w:rPr>
+          <w:rStyle w:val="token"/>
+          <w:rFonts w:ascii="Consolas" w:hAnsi="Consolas" w:cs="Consolas"/>
+          <w:color w:val="F8F8F2"/>
+          <w:sz w:val="24"/>
+          <w:szCs w:val="24"/>
+          <w:bdr w:val="single" w:sz="2" w:space="0" w:color="E5E7EB" w:frame="1"/>
+        </w:rPr>
+      </w:pPr>
+    </w:p>
+    <w:p>
+      <w:pPr>
+        <w:pStyle w:val="HTMLPreformatted"/>
+        <w:pBdr>
+          <w:top w:val="single" w:sz="2" w:space="12" w:color="E5E7EB"/>
+          <w:left w:val="single" w:sz="2" w:space="12" w:color="E5E7EB"/>
+          <w:bottom w:val="single" w:sz="2" w:space="12" w:color="E5E7EB"/>
+          <w:right w:val="single" w:sz="2" w:space="12" w:color="E5E7EB"/>
+        </w:pBdr>
+        <w:shd w:val="clear" w:color="auto" w:fill="272822"/>
+        <w:spacing w:before="120" w:after="120"/>
+        <w:rPr>
+          <w:rStyle w:val="token"/>
+          <w:rFonts w:ascii="Consolas" w:hAnsi="Consolas" w:cs="Consolas"/>
+          <w:color w:val="F8F8F2"/>
+          <w:sz w:val="24"/>
+          <w:szCs w:val="24"/>
+          <w:bdr w:val="single" w:sz="2" w:space="0" w:color="E5E7EB" w:frame="1"/>
+        </w:rPr>
+      </w:pPr>
+      <w:r>
+        <w:rPr>
+          <w:rStyle w:val="token"/>
+          <w:rFonts w:ascii="Consolas" w:hAnsi="Consolas" w:cs="Consolas"/>
+          <w:color w:val="8292A2"/>
+          <w:sz w:val="24"/>
+          <w:szCs w:val="24"/>
+          <w:bdr w:val="single" w:sz="2" w:space="0" w:color="E5E7EB" w:frame="1"/>
+        </w:rPr>
+        <w:t>// Variables to be inserted into the table</w:t>
+      </w:r>
+    </w:p>
+    <w:p>
+      <w:pPr>
+        <w:pStyle w:val="HTMLPreformatted"/>
+        <w:pBdr>
+          <w:top w:val="single" w:sz="2" w:space="12" w:color="E5E7EB"/>
+          <w:left w:val="single" w:sz="2" w:space="12" w:color="E5E7EB"/>
+          <w:bottom w:val="single" w:sz="2" w:space="12" w:color="E5E7EB"/>
+          <w:right w:val="single" w:sz="2" w:space="12" w:color="E5E7EB"/>
+        </w:pBdr>
+        <w:shd w:val="clear" w:color="auto" w:fill="272822"/>
+        <w:spacing w:before="120" w:after="120"/>
+        <w:rPr>
+          <w:rStyle w:val="token"/>
+          <w:rFonts w:ascii="Consolas" w:hAnsi="Consolas" w:cs="Consolas"/>
+          <w:color w:val="F8F8F2"/>
+          <w:sz w:val="24"/>
+          <w:szCs w:val="24"/>
+          <w:bdr w:val="single" w:sz="2" w:space="0" w:color="E5E7EB" w:frame="1"/>
+        </w:rPr>
+      </w:pPr>
+      <w:r>
+        <w:rPr>
+          <w:rStyle w:val="token"/>
+          <w:rFonts w:ascii="Consolas" w:hAnsi="Consolas" w:cs="Consolas"/>
+          <w:color w:val="F8F8F2"/>
+          <w:sz w:val="24"/>
+          <w:szCs w:val="24"/>
+          <w:bdr w:val="single" w:sz="2" w:space="0" w:color="E5E7EB" w:frame="1"/>
+        </w:rPr>
+        <w:t xml:space="preserve">$name = </w:t>
+      </w:r>
+      <w:r>
+        <w:rPr>
+          <w:rStyle w:val="token"/>
+          <w:rFonts w:ascii="Consolas" w:hAnsi="Consolas" w:cs="Consolas"/>
+          <w:color w:val="A6E22E"/>
+          <w:sz w:val="24"/>
+          <w:szCs w:val="24"/>
+          <w:bdr w:val="single" w:sz="2" w:space="0" w:color="E5E7EB" w:frame="1"/>
+        </w:rPr>
+        <w:t>"Vikrant"</w:t>
+      </w:r>
+      <w:r>
+        <w:rPr>
+          <w:rStyle w:val="token"/>
+          <w:rFonts w:ascii="Consolas" w:hAnsi="Consolas" w:cs="Consolas"/>
+          <w:color w:val="F8F8F2"/>
+          <w:sz w:val="24"/>
+          <w:szCs w:val="24"/>
+          <w:bdr w:val="single" w:sz="2" w:space="0" w:color="E5E7EB" w:frame="1"/>
+        </w:rPr>
+        <w:t>;</w:t>
+      </w:r>
+    </w:p>
+    <w:p>
+      <w:pPr>
+        <w:pStyle w:val="HTMLPreformatted"/>
+        <w:pBdr>
+          <w:top w:val="single" w:sz="2" w:space="12" w:color="E5E7EB"/>
+          <w:left w:val="single" w:sz="2" w:space="12" w:color="E5E7EB"/>
+          <w:bottom w:val="single" w:sz="2" w:space="12" w:color="E5E7EB"/>
+          <w:right w:val="single" w:sz="2" w:space="12" w:color="E5E7EB"/>
+        </w:pBdr>
+        <w:shd w:val="clear" w:color="auto" w:fill="272822"/>
+        <w:spacing w:before="120" w:after="120"/>
+        <w:rPr>
+          <w:rStyle w:val="token"/>
+          <w:rFonts w:ascii="Consolas" w:hAnsi="Consolas" w:cs="Consolas"/>
+          <w:color w:val="F8F8F2"/>
+          <w:sz w:val="24"/>
+          <w:szCs w:val="24"/>
+          <w:bdr w:val="single" w:sz="2" w:space="0" w:color="E5E7EB" w:frame="1"/>
+        </w:rPr>
+      </w:pPr>
+      <w:r>
+        <w:rPr>
+          <w:rStyle w:val="token"/>
+          <w:rFonts w:ascii="Consolas" w:hAnsi="Consolas" w:cs="Consolas"/>
+          <w:color w:val="F8F8F2"/>
+          <w:sz w:val="24"/>
+          <w:szCs w:val="24"/>
+          <w:bdr w:val="single" w:sz="2" w:space="0" w:color="E5E7EB" w:frame="1"/>
+        </w:rPr>
+        <w:t xml:space="preserve">$destination = </w:t>
+      </w:r>
+      <w:r>
+        <w:rPr>
+          <w:rStyle w:val="token"/>
+          <w:rFonts w:ascii="Consolas" w:hAnsi="Consolas" w:cs="Consolas"/>
+          <w:color w:val="A6E22E"/>
+          <w:sz w:val="24"/>
+          <w:szCs w:val="24"/>
+          <w:bdr w:val="single" w:sz="2" w:space="0" w:color="E5E7EB" w:frame="1"/>
+        </w:rPr>
+        <w:t>"Russia"</w:t>
+      </w:r>
+      <w:r>
+        <w:rPr>
+          <w:rStyle w:val="token"/>
+          <w:rFonts w:ascii="Consolas" w:hAnsi="Consolas" w:cs="Consolas"/>
+          <w:color w:val="F8F8F2"/>
+          <w:sz w:val="24"/>
+          <w:szCs w:val="24"/>
+          <w:bdr w:val="single" w:sz="2" w:space="0" w:color="E5E7EB" w:frame="1"/>
+        </w:rPr>
+        <w:t>;</w:t>
+      </w:r>
+    </w:p>
+    <w:p>
+      <w:pPr>
+        <w:pStyle w:val="HTMLPreformatted"/>
+        <w:pBdr>
+          <w:top w:val="single" w:sz="2" w:space="12" w:color="E5E7EB"/>
+          <w:left w:val="single" w:sz="2" w:space="12" w:color="E5E7EB"/>
+          <w:bottom w:val="single" w:sz="2" w:space="12" w:color="E5E7EB"/>
+          <w:right w:val="single" w:sz="2" w:space="12" w:color="E5E7EB"/>
+        </w:pBdr>
+        <w:shd w:val="clear" w:color="auto" w:fill="272822"/>
+        <w:spacing w:before="120" w:after="120"/>
+        <w:rPr>
+          <w:rStyle w:val="token"/>
+          <w:rFonts w:ascii="Consolas" w:hAnsi="Consolas" w:cs="Consolas"/>
+          <w:color w:val="F8F8F2"/>
+          <w:sz w:val="24"/>
+          <w:szCs w:val="24"/>
+          <w:bdr w:val="single" w:sz="2" w:space="0" w:color="E5E7EB" w:frame="1"/>
+        </w:rPr>
+      </w:pPr>
+    </w:p>
+    <w:p>
+      <w:pPr>
+        <w:pStyle w:val="HTMLPreformatted"/>
+        <w:pBdr>
+          <w:top w:val="single" w:sz="2" w:space="12" w:color="E5E7EB"/>
+          <w:left w:val="single" w:sz="2" w:space="12" w:color="E5E7EB"/>
+          <w:bottom w:val="single" w:sz="2" w:space="12" w:color="E5E7EB"/>
+          <w:right w:val="single" w:sz="2" w:space="12" w:color="E5E7EB"/>
+        </w:pBdr>
+        <w:shd w:val="clear" w:color="auto" w:fill="272822"/>
+        <w:spacing w:before="120" w:after="120"/>
+        <w:rPr>
+          <w:rStyle w:val="token"/>
+          <w:rFonts w:ascii="Consolas" w:hAnsi="Consolas" w:cs="Consolas"/>
+          <w:color w:val="F8F8F2"/>
+          <w:sz w:val="24"/>
+          <w:szCs w:val="24"/>
+          <w:bdr w:val="single" w:sz="2" w:space="0" w:color="E5E7EB" w:frame="1"/>
+        </w:rPr>
+      </w:pPr>
+      <w:r>
+        <w:rPr>
+          <w:rStyle w:val="token"/>
+          <w:rFonts w:ascii="Consolas" w:hAnsi="Consolas" w:cs="Consolas"/>
+          <w:color w:val="8292A2"/>
+          <w:sz w:val="24"/>
+          <w:szCs w:val="24"/>
+          <w:bdr w:val="single" w:sz="2" w:space="0" w:color="E5E7EB" w:frame="1"/>
+        </w:rPr>
+        <w:t xml:space="preserve">// </w:t>
+      </w:r>
+      <w:proofErr w:type="spellStart"/>
+      <w:r>
+        <w:rPr>
+          <w:rStyle w:val="token"/>
+          <w:rFonts w:ascii="Consolas" w:hAnsi="Consolas" w:cs="Consolas"/>
+          <w:color w:val="8292A2"/>
+          <w:sz w:val="24"/>
+          <w:szCs w:val="24"/>
+          <w:bdr w:val="single" w:sz="2" w:space="0" w:color="E5E7EB" w:frame="1"/>
+        </w:rPr>
+        <w:t>Sql</w:t>
+      </w:r>
+      <w:proofErr w:type="spellEnd"/>
+      <w:r>
+        <w:rPr>
+          <w:rStyle w:val="token"/>
+          <w:rFonts w:ascii="Consolas" w:hAnsi="Consolas" w:cs="Consolas"/>
+          <w:color w:val="8292A2"/>
+          <w:sz w:val="24"/>
+          <w:szCs w:val="24"/>
+          <w:bdr w:val="single" w:sz="2" w:space="0" w:color="E5E7EB" w:frame="1"/>
+        </w:rPr>
+        <w:t xml:space="preserve"> query to be executed</w:t>
+      </w:r>
+    </w:p>
+    <w:p>
+      <w:pPr>
+        <w:pStyle w:val="HTMLPreformatted"/>
+        <w:pBdr>
+          <w:top w:val="single" w:sz="2" w:space="12" w:color="E5E7EB"/>
+          <w:left w:val="single" w:sz="2" w:space="12" w:color="E5E7EB"/>
+          <w:bottom w:val="single" w:sz="2" w:space="12" w:color="E5E7EB"/>
+          <w:right w:val="single" w:sz="2" w:space="12" w:color="E5E7EB"/>
+        </w:pBdr>
+        <w:shd w:val="clear" w:color="auto" w:fill="272822"/>
+        <w:spacing w:before="120" w:after="120"/>
+        <w:rPr>
+          <w:rStyle w:val="token"/>
+          <w:rFonts w:ascii="Consolas" w:hAnsi="Consolas" w:cs="Consolas"/>
+          <w:color w:val="F8F8F2"/>
+          <w:sz w:val="24"/>
+          <w:szCs w:val="24"/>
+          <w:bdr w:val="single" w:sz="2" w:space="0" w:color="E5E7EB" w:frame="1"/>
+        </w:rPr>
+      </w:pPr>
+      <w:r>
+        <w:rPr>
+          <w:rStyle w:val="token"/>
+          <w:rFonts w:ascii="Consolas" w:hAnsi="Consolas" w:cs="Consolas"/>
+          <w:color w:val="F8F8F2"/>
+          <w:sz w:val="24"/>
+          <w:szCs w:val="24"/>
+          <w:bdr w:val="single" w:sz="2" w:space="0" w:color="E5E7EB" w:frame="1"/>
+        </w:rPr>
+        <w:t>$</w:t>
+      </w:r>
+      <w:proofErr w:type="spellStart"/>
+      <w:r>
+        <w:rPr>
+          <w:rStyle w:val="token"/>
+          <w:rFonts w:ascii="Consolas" w:hAnsi="Consolas" w:cs="Consolas"/>
+          <w:color w:val="F8F8F2"/>
+          <w:sz w:val="24"/>
+          <w:szCs w:val="24"/>
+          <w:bdr w:val="single" w:sz="2" w:space="0" w:color="E5E7EB" w:frame="1"/>
+        </w:rPr>
+        <w:t>sql</w:t>
+      </w:r>
+      <w:proofErr w:type="spellEnd"/>
+      <w:r>
+        <w:rPr>
+          <w:rStyle w:val="token"/>
+          <w:rFonts w:ascii="Consolas" w:hAnsi="Consolas" w:cs="Consolas"/>
+          <w:color w:val="F8F8F2"/>
+          <w:sz w:val="24"/>
+          <w:szCs w:val="24"/>
+          <w:bdr w:val="single" w:sz="2" w:space="0" w:color="E5E7EB" w:frame="1"/>
+        </w:rPr>
+        <w:t xml:space="preserve"> = </w:t>
+      </w:r>
+      <w:r>
+        <w:rPr>
+          <w:rStyle w:val="token"/>
+          <w:rFonts w:ascii="Consolas" w:hAnsi="Consolas" w:cs="Consolas"/>
+          <w:color w:val="A6E22E"/>
+          <w:sz w:val="24"/>
+          <w:szCs w:val="24"/>
+          <w:bdr w:val="single" w:sz="2" w:space="0" w:color="E5E7EB" w:frame="1"/>
+        </w:rPr>
+        <w:t>"INSERT INTO `</w:t>
+      </w:r>
+      <w:proofErr w:type="spellStart"/>
+      <w:r>
+        <w:rPr>
+          <w:rStyle w:val="token"/>
+          <w:rFonts w:ascii="Consolas" w:hAnsi="Consolas" w:cs="Consolas"/>
+          <w:color w:val="A6E22E"/>
+          <w:sz w:val="24"/>
+          <w:szCs w:val="24"/>
+          <w:bdr w:val="single" w:sz="2" w:space="0" w:color="E5E7EB" w:frame="1"/>
+        </w:rPr>
+        <w:t>phptrip</w:t>
+      </w:r>
+      <w:proofErr w:type="spellEnd"/>
+      <w:r>
+        <w:rPr>
+          <w:rStyle w:val="token"/>
+          <w:rFonts w:ascii="Consolas" w:hAnsi="Consolas" w:cs="Consolas"/>
+          <w:color w:val="A6E22E"/>
+          <w:sz w:val="24"/>
+          <w:szCs w:val="24"/>
+          <w:bdr w:val="single" w:sz="2" w:space="0" w:color="E5E7EB" w:frame="1"/>
+        </w:rPr>
+        <w:t>` (`name`, `</w:t>
+      </w:r>
+      <w:proofErr w:type="spellStart"/>
+      <w:r>
+        <w:rPr>
+          <w:rStyle w:val="token"/>
+          <w:rFonts w:ascii="Consolas" w:hAnsi="Consolas" w:cs="Consolas"/>
+          <w:color w:val="A6E22E"/>
+          <w:sz w:val="24"/>
+          <w:szCs w:val="24"/>
+          <w:bdr w:val="single" w:sz="2" w:space="0" w:color="E5E7EB" w:frame="1"/>
+        </w:rPr>
+        <w:t>dest</w:t>
+      </w:r>
+      <w:proofErr w:type="spellEnd"/>
+      <w:r>
+        <w:rPr>
+          <w:rStyle w:val="token"/>
+          <w:rFonts w:ascii="Consolas" w:hAnsi="Consolas" w:cs="Consolas"/>
+          <w:color w:val="A6E22E"/>
+          <w:sz w:val="24"/>
+          <w:szCs w:val="24"/>
+          <w:bdr w:val="single" w:sz="2" w:space="0" w:color="E5E7EB" w:frame="1"/>
+        </w:rPr>
+        <w:t>`) VALUES ('</w:t>
+      </w:r>
+      <w:r>
+        <w:rPr>
+          <w:rStyle w:val="token"/>
+          <w:rFonts w:ascii="Consolas" w:hAnsi="Consolas" w:cs="Consolas"/>
+          <w:color w:val="F8F8F2"/>
+          <w:sz w:val="24"/>
+          <w:szCs w:val="24"/>
+          <w:bdr w:val="single" w:sz="2" w:space="0" w:color="E5E7EB" w:frame="1"/>
+        </w:rPr>
+        <w:t>$name</w:t>
+      </w:r>
+      <w:r>
+        <w:rPr>
+          <w:rStyle w:val="token"/>
+          <w:rFonts w:ascii="Consolas" w:hAnsi="Consolas" w:cs="Consolas"/>
+          <w:color w:val="A6E22E"/>
+          <w:sz w:val="24"/>
+          <w:szCs w:val="24"/>
+          <w:bdr w:val="single" w:sz="2" w:space="0" w:color="E5E7EB" w:frame="1"/>
+        </w:rPr>
+        <w:t>', '</w:t>
+      </w:r>
+      <w:r>
+        <w:rPr>
+          <w:rStyle w:val="token"/>
+          <w:rFonts w:ascii="Consolas" w:hAnsi="Consolas" w:cs="Consolas"/>
+          <w:color w:val="F8F8F2"/>
+          <w:sz w:val="24"/>
+          <w:szCs w:val="24"/>
+          <w:bdr w:val="single" w:sz="2" w:space="0" w:color="E5E7EB" w:frame="1"/>
+        </w:rPr>
+        <w:t>$destination</w:t>
+      </w:r>
+      <w:r>
+        <w:rPr>
+          <w:rStyle w:val="token"/>
+          <w:rFonts w:ascii="Consolas" w:hAnsi="Consolas" w:cs="Consolas"/>
+          <w:color w:val="A6E22E"/>
+          <w:sz w:val="24"/>
+          <w:szCs w:val="24"/>
+          <w:bdr w:val="single" w:sz="2" w:space="0" w:color="E5E7EB" w:frame="1"/>
+        </w:rPr>
+        <w:t>')"</w:t>
+      </w:r>
+      <w:r>
+        <w:rPr>
+          <w:rStyle w:val="token"/>
+          <w:rFonts w:ascii="Consolas" w:hAnsi="Consolas" w:cs="Consolas"/>
+          <w:color w:val="F8F8F2"/>
+          <w:sz w:val="24"/>
+          <w:szCs w:val="24"/>
+          <w:bdr w:val="single" w:sz="2" w:space="0" w:color="E5E7EB" w:frame="1"/>
+        </w:rPr>
+        <w:t>;</w:t>
+      </w:r>
+    </w:p>
+    <w:p>
+      <w:pPr>
+        <w:pStyle w:val="HTMLPreformatted"/>
+        <w:pBdr>
+          <w:top w:val="single" w:sz="2" w:space="12" w:color="E5E7EB"/>
+          <w:left w:val="single" w:sz="2" w:space="12" w:color="E5E7EB"/>
+          <w:bottom w:val="single" w:sz="2" w:space="12" w:color="E5E7EB"/>
+          <w:right w:val="single" w:sz="2" w:space="12" w:color="E5E7EB"/>
+        </w:pBdr>
+        <w:shd w:val="clear" w:color="auto" w:fill="272822"/>
+        <w:spacing w:before="120" w:after="120"/>
+        <w:rPr>
+          <w:rStyle w:val="token"/>
+          <w:rFonts w:ascii="Consolas" w:hAnsi="Consolas" w:cs="Consolas"/>
+          <w:color w:val="F8F8F2"/>
+          <w:sz w:val="24"/>
+          <w:szCs w:val="24"/>
+          <w:bdr w:val="single" w:sz="2" w:space="0" w:color="E5E7EB" w:frame="1"/>
+        </w:rPr>
+      </w:pPr>
+      <w:r>
+        <w:rPr>
+          <w:rStyle w:val="token"/>
+          <w:rFonts w:ascii="Consolas" w:hAnsi="Consolas" w:cs="Consolas"/>
+          <w:color w:val="F8F8F2"/>
+          <w:sz w:val="24"/>
+          <w:szCs w:val="24"/>
+          <w:bdr w:val="single" w:sz="2" w:space="0" w:color="E5E7EB" w:frame="1"/>
+        </w:rPr>
         <w:lastRenderedPageBreak/>
-        <w:t xml:space="preserve">$database = </w:t>
-      </w:r>
-      <w:r>
-        <w:rPr>
-          <w:rStyle w:val="token"/>
-          <w:rFonts w:ascii="Consolas" w:hAnsi="Consolas" w:cs="Consolas"/>
-          <w:color w:val="A6E22E"/>
-          <w:sz w:val="24"/>
-          <w:szCs w:val="24"/>
-          <w:bdr w:val="single" w:sz="2" w:space="0" w:color="E5E7EB" w:frame="1"/>
-        </w:rPr>
-        <w:t>"</w:t>
-      </w:r>
-      <w:proofErr w:type="spellStart"/>
-      <w:r>
-        <w:rPr>
-          <w:rStyle w:val="token"/>
-          <w:rFonts w:ascii="Consolas" w:hAnsi="Consolas" w:cs="Consolas"/>
-          <w:color w:val="A6E22E"/>
-          <w:sz w:val="24"/>
-          <w:szCs w:val="24"/>
-          <w:bdr w:val="single" w:sz="2" w:space="0" w:color="E5E7EB" w:frame="1"/>
-        </w:rPr>
-        <w:t>dbharry</w:t>
-      </w:r>
-      <w:proofErr w:type="spellEnd"/>
-      <w:r>
-        <w:rPr>
-          <w:rStyle w:val="token"/>
-          <w:rFonts w:ascii="Consolas" w:hAnsi="Consolas" w:cs="Consolas"/>
-          <w:color w:val="A6E22E"/>
-          <w:sz w:val="24"/>
-          <w:szCs w:val="24"/>
-          <w:bdr w:val="single" w:sz="2" w:space="0" w:color="E5E7EB" w:frame="1"/>
-        </w:rPr>
-        <w:t>"</w:t>
-      </w:r>
-      <w:r>
-        <w:rPr>
-          <w:rStyle w:val="token"/>
-          <w:rFonts w:ascii="Consolas" w:hAnsi="Consolas" w:cs="Consolas"/>
-          <w:color w:val="F8F8F2"/>
-          <w:sz w:val="24"/>
-          <w:szCs w:val="24"/>
-          <w:bdr w:val="single" w:sz="2" w:space="0" w:color="E5E7EB" w:frame="1"/>
-        </w:rPr>
-        <w:t>;</w:t>
-      </w:r>
-    </w:p>
-    <w:p>
-      <w:pPr>
-        <w:pStyle w:val="HTMLPreformatted"/>
-        <w:pBdr>
-          <w:top w:val="single" w:sz="2" w:space="12" w:color="E5E7EB"/>
-          <w:left w:val="single" w:sz="2" w:space="12" w:color="E5E7EB"/>
-          <w:bottom w:val="single" w:sz="2" w:space="12" w:color="E5E7EB"/>
-          <w:right w:val="single" w:sz="2" w:space="12" w:color="E5E7EB"/>
-        </w:pBdr>
-        <w:shd w:val="clear" w:color="auto" w:fill="272822"/>
-        <w:spacing w:before="120" w:after="120"/>
-        <w:rPr>
-          <w:rStyle w:val="token"/>
-          <w:rFonts w:ascii="Consolas" w:hAnsi="Consolas" w:cs="Consolas"/>
-          <w:color w:val="F8F8F2"/>
-          <w:sz w:val="24"/>
-          <w:szCs w:val="24"/>
-          <w:bdr w:val="single" w:sz="2" w:space="0" w:color="E5E7EB" w:frame="1"/>
-        </w:rPr>
-      </w:pPr>
-    </w:p>
-    <w:p>
-      <w:pPr>
-        <w:pStyle w:val="HTMLPreformatted"/>
-        <w:pBdr>
-          <w:top w:val="single" w:sz="2" w:space="12" w:color="E5E7EB"/>
-          <w:left w:val="single" w:sz="2" w:space="12" w:color="E5E7EB"/>
-          <w:bottom w:val="single" w:sz="2" w:space="12" w:color="E5E7EB"/>
-          <w:right w:val="single" w:sz="2" w:space="12" w:color="E5E7EB"/>
-        </w:pBdr>
-        <w:shd w:val="clear" w:color="auto" w:fill="272822"/>
-        <w:spacing w:before="120" w:after="120"/>
-        <w:rPr>
-          <w:rStyle w:val="token"/>
-          <w:rFonts w:ascii="Consolas" w:hAnsi="Consolas" w:cs="Consolas"/>
-          <w:color w:val="F8F8F2"/>
-          <w:sz w:val="24"/>
-          <w:szCs w:val="24"/>
-          <w:bdr w:val="single" w:sz="2" w:space="0" w:color="E5E7EB" w:frame="1"/>
-        </w:rPr>
-      </w:pPr>
-      <w:r>
-        <w:rPr>
-          <w:rStyle w:val="token"/>
-          <w:rFonts w:ascii="Consolas" w:hAnsi="Consolas" w:cs="Consolas"/>
-          <w:color w:val="8292A2"/>
-          <w:sz w:val="24"/>
-          <w:szCs w:val="24"/>
-          <w:bdr w:val="single" w:sz="2" w:space="0" w:color="E5E7EB" w:frame="1"/>
-        </w:rPr>
-        <w:t>// Create a connection</w:t>
-      </w:r>
-    </w:p>
-    <w:p>
-      <w:pPr>
-        <w:pStyle w:val="HTMLPreformatted"/>
-        <w:pBdr>
-          <w:top w:val="single" w:sz="2" w:space="12" w:color="E5E7EB"/>
-          <w:left w:val="single" w:sz="2" w:space="12" w:color="E5E7EB"/>
-          <w:bottom w:val="single" w:sz="2" w:space="12" w:color="E5E7EB"/>
-          <w:right w:val="single" w:sz="2" w:space="12" w:color="E5E7EB"/>
-        </w:pBdr>
-        <w:shd w:val="clear" w:color="auto" w:fill="272822"/>
-        <w:spacing w:before="120" w:after="120"/>
-        <w:rPr>
-          <w:rStyle w:val="token"/>
-          <w:rFonts w:ascii="Consolas" w:hAnsi="Consolas" w:cs="Consolas"/>
-          <w:color w:val="F8F8F2"/>
-          <w:sz w:val="24"/>
-          <w:szCs w:val="24"/>
-          <w:bdr w:val="single" w:sz="2" w:space="0" w:color="E5E7EB" w:frame="1"/>
-        </w:rPr>
-      </w:pPr>
-      <w:r>
-        <w:rPr>
-          <w:rStyle w:val="token"/>
-          <w:rFonts w:ascii="Consolas" w:hAnsi="Consolas" w:cs="Consolas"/>
-          <w:color w:val="F8F8F2"/>
-          <w:sz w:val="24"/>
-          <w:szCs w:val="24"/>
-          <w:bdr w:val="single" w:sz="2" w:space="0" w:color="E5E7EB" w:frame="1"/>
-        </w:rPr>
-        <w:t>$</w:t>
-      </w:r>
-      <w:proofErr w:type="spellStart"/>
-      <w:r>
-        <w:rPr>
-          <w:rStyle w:val="token"/>
-          <w:rFonts w:ascii="Consolas" w:hAnsi="Consolas" w:cs="Consolas"/>
-          <w:color w:val="F8F8F2"/>
-          <w:sz w:val="24"/>
-          <w:szCs w:val="24"/>
-          <w:bdr w:val="single" w:sz="2" w:space="0" w:color="E5E7EB" w:frame="1"/>
-        </w:rPr>
-        <w:t>conn</w:t>
-      </w:r>
-      <w:proofErr w:type="spellEnd"/>
-      <w:r>
-        <w:rPr>
-          <w:rStyle w:val="token"/>
-          <w:rFonts w:ascii="Consolas" w:hAnsi="Consolas" w:cs="Consolas"/>
-          <w:color w:val="F8F8F2"/>
-          <w:sz w:val="24"/>
-          <w:szCs w:val="24"/>
-          <w:bdr w:val="single" w:sz="2" w:space="0" w:color="E5E7EB" w:frame="1"/>
-        </w:rPr>
-        <w:t xml:space="preserve"> = </w:t>
-      </w:r>
-      <w:proofErr w:type="spellStart"/>
-      <w:r>
-        <w:rPr>
-          <w:rStyle w:val="token"/>
-          <w:rFonts w:ascii="Consolas" w:hAnsi="Consolas" w:cs="Consolas"/>
-          <w:color w:val="E6DB74"/>
-          <w:sz w:val="24"/>
-          <w:szCs w:val="24"/>
-          <w:bdr w:val="single" w:sz="2" w:space="0" w:color="E5E7EB" w:frame="1"/>
-        </w:rPr>
-        <w:t>mysqli_connect</w:t>
-      </w:r>
-      <w:proofErr w:type="spellEnd"/>
-      <w:r>
-        <w:rPr>
-          <w:rStyle w:val="token"/>
-          <w:rFonts w:ascii="Consolas" w:hAnsi="Consolas" w:cs="Consolas"/>
-          <w:color w:val="F8F8F2"/>
-          <w:sz w:val="24"/>
-          <w:szCs w:val="24"/>
-          <w:bdr w:val="single" w:sz="2" w:space="0" w:color="E5E7EB" w:frame="1"/>
-        </w:rPr>
-        <w:t>($</w:t>
-      </w:r>
-      <w:proofErr w:type="spellStart"/>
-      <w:r>
-        <w:rPr>
-          <w:rStyle w:val="token"/>
-          <w:rFonts w:ascii="Consolas" w:hAnsi="Consolas" w:cs="Consolas"/>
-          <w:color w:val="F8F8F2"/>
-          <w:sz w:val="24"/>
-          <w:szCs w:val="24"/>
-          <w:bdr w:val="single" w:sz="2" w:space="0" w:color="E5E7EB" w:frame="1"/>
-        </w:rPr>
-        <w:t>servername</w:t>
-      </w:r>
-      <w:proofErr w:type="spellEnd"/>
-      <w:r>
-        <w:rPr>
-          <w:rStyle w:val="token"/>
-          <w:rFonts w:ascii="Consolas" w:hAnsi="Consolas" w:cs="Consolas"/>
-          <w:color w:val="F8F8F2"/>
-          <w:sz w:val="24"/>
-          <w:szCs w:val="24"/>
-          <w:bdr w:val="single" w:sz="2" w:space="0" w:color="E5E7EB" w:frame="1"/>
-        </w:rPr>
-        <w:t>, $username, $password, $database);</w:t>
-      </w:r>
-    </w:p>
-    <w:p>
-      <w:pPr>
-        <w:pStyle w:val="HTMLPreformatted"/>
-        <w:pBdr>
-          <w:top w:val="single" w:sz="2" w:space="12" w:color="E5E7EB"/>
-          <w:left w:val="single" w:sz="2" w:space="12" w:color="E5E7EB"/>
-          <w:bottom w:val="single" w:sz="2" w:space="12" w:color="E5E7EB"/>
-          <w:right w:val="single" w:sz="2" w:space="12" w:color="E5E7EB"/>
-        </w:pBdr>
-        <w:shd w:val="clear" w:color="auto" w:fill="272822"/>
-        <w:spacing w:before="120" w:after="120"/>
-        <w:rPr>
-          <w:rStyle w:val="token"/>
-          <w:rFonts w:ascii="Consolas" w:hAnsi="Consolas" w:cs="Consolas"/>
-          <w:color w:val="F8F8F2"/>
-          <w:sz w:val="24"/>
-          <w:szCs w:val="24"/>
-          <w:bdr w:val="single" w:sz="2" w:space="0" w:color="E5E7EB" w:frame="1"/>
-        </w:rPr>
-      </w:pPr>
-      <w:r>
-        <w:rPr>
-          <w:rStyle w:val="token"/>
-          <w:rFonts w:ascii="Consolas" w:hAnsi="Consolas" w:cs="Consolas"/>
-          <w:color w:val="8292A2"/>
-          <w:sz w:val="24"/>
-          <w:szCs w:val="24"/>
-          <w:bdr w:val="single" w:sz="2" w:space="0" w:color="E5E7EB" w:frame="1"/>
-        </w:rPr>
-        <w:t>// Die if connection was not successful</w:t>
-      </w:r>
-    </w:p>
-    <w:p>
-      <w:pPr>
-        <w:pStyle w:val="HTMLPreformatted"/>
-        <w:pBdr>
-          <w:top w:val="single" w:sz="2" w:space="12" w:color="E5E7EB"/>
-          <w:left w:val="single" w:sz="2" w:space="12" w:color="E5E7EB"/>
-          <w:bottom w:val="single" w:sz="2" w:space="12" w:color="E5E7EB"/>
-          <w:right w:val="single" w:sz="2" w:space="12" w:color="E5E7EB"/>
-        </w:pBdr>
-        <w:shd w:val="clear" w:color="auto" w:fill="272822"/>
-        <w:spacing w:before="120" w:after="120"/>
-        <w:rPr>
-          <w:rStyle w:val="token"/>
-          <w:rFonts w:ascii="Consolas" w:hAnsi="Consolas" w:cs="Consolas"/>
-          <w:color w:val="F8F8F2"/>
-          <w:sz w:val="24"/>
-          <w:szCs w:val="24"/>
-          <w:bdr w:val="single" w:sz="2" w:space="0" w:color="E5E7EB" w:frame="1"/>
-        </w:rPr>
-      </w:pPr>
-      <w:r>
-        <w:rPr>
-          <w:rStyle w:val="token"/>
-          <w:rFonts w:ascii="Consolas" w:hAnsi="Consolas" w:cs="Consolas"/>
-          <w:color w:val="66D9EF"/>
-          <w:sz w:val="24"/>
-          <w:szCs w:val="24"/>
-          <w:bdr w:val="single" w:sz="2" w:space="0" w:color="E5E7EB" w:frame="1"/>
-        </w:rPr>
-        <w:t>if</w:t>
-      </w:r>
-      <w:r>
-        <w:rPr>
-          <w:rStyle w:val="token"/>
-          <w:rFonts w:ascii="Consolas" w:hAnsi="Consolas" w:cs="Consolas"/>
-          <w:color w:val="F8F8F2"/>
-          <w:sz w:val="24"/>
-          <w:szCs w:val="24"/>
-          <w:bdr w:val="single" w:sz="2" w:space="0" w:color="E5E7EB" w:frame="1"/>
-        </w:rPr>
-        <w:t xml:space="preserve"> (!$</w:t>
-      </w:r>
-      <w:proofErr w:type="spellStart"/>
-      <w:r>
-        <w:rPr>
-          <w:rStyle w:val="token"/>
-          <w:rFonts w:ascii="Consolas" w:hAnsi="Consolas" w:cs="Consolas"/>
-          <w:color w:val="F8F8F2"/>
-          <w:sz w:val="24"/>
-          <w:szCs w:val="24"/>
-          <w:bdr w:val="single" w:sz="2" w:space="0" w:color="E5E7EB" w:frame="1"/>
-        </w:rPr>
-        <w:t>conn</w:t>
-      </w:r>
-      <w:proofErr w:type="spellEnd"/>
-      <w:r>
-        <w:rPr>
-          <w:rStyle w:val="token"/>
-          <w:rFonts w:ascii="Consolas" w:hAnsi="Consolas" w:cs="Consolas"/>
-          <w:color w:val="F8F8F2"/>
-          <w:sz w:val="24"/>
-          <w:szCs w:val="24"/>
-          <w:bdr w:val="single" w:sz="2" w:space="0" w:color="E5E7EB" w:frame="1"/>
-        </w:rPr>
-        <w:t>){</w:t>
-      </w:r>
-    </w:p>
-    <w:p>
-      <w:pPr>
-        <w:pStyle w:val="HTMLPreformatted"/>
-        <w:pBdr>
-          <w:top w:val="single" w:sz="2" w:space="12" w:color="E5E7EB"/>
-          <w:left w:val="single" w:sz="2" w:space="12" w:color="E5E7EB"/>
-          <w:bottom w:val="single" w:sz="2" w:space="12" w:color="E5E7EB"/>
-          <w:right w:val="single" w:sz="2" w:space="12" w:color="E5E7EB"/>
-        </w:pBdr>
-        <w:shd w:val="clear" w:color="auto" w:fill="272822"/>
-        <w:spacing w:before="120" w:after="120"/>
-        <w:rPr>
-          <w:rStyle w:val="token"/>
-          <w:rFonts w:ascii="Consolas" w:hAnsi="Consolas" w:cs="Consolas"/>
-          <w:color w:val="F8F8F2"/>
-          <w:sz w:val="24"/>
-          <w:szCs w:val="24"/>
-          <w:bdr w:val="single" w:sz="2" w:space="0" w:color="E5E7EB" w:frame="1"/>
-        </w:rPr>
-      </w:pPr>
-      <w:r>
-        <w:rPr>
-          <w:rStyle w:val="token"/>
-          <w:rFonts w:ascii="Consolas" w:hAnsi="Consolas" w:cs="Consolas"/>
-          <w:color w:val="F8F8F2"/>
-          <w:sz w:val="24"/>
-          <w:szCs w:val="24"/>
-          <w:bdr w:val="single" w:sz="2" w:space="0" w:color="E5E7EB" w:frame="1"/>
-        </w:rPr>
-        <w:t xml:space="preserve">    </w:t>
-      </w:r>
-      <w:r>
-        <w:rPr>
-          <w:rStyle w:val="token"/>
-          <w:rFonts w:ascii="Consolas" w:hAnsi="Consolas" w:cs="Consolas"/>
-          <w:color w:val="66D9EF"/>
-          <w:sz w:val="24"/>
-          <w:szCs w:val="24"/>
-          <w:bdr w:val="single" w:sz="2" w:space="0" w:color="E5E7EB" w:frame="1"/>
-        </w:rPr>
-        <w:t>die</w:t>
-      </w:r>
-      <w:r>
-        <w:rPr>
-          <w:rStyle w:val="token"/>
-          <w:rFonts w:ascii="Consolas" w:hAnsi="Consolas" w:cs="Consolas"/>
-          <w:color w:val="F8F8F2"/>
-          <w:sz w:val="24"/>
-          <w:szCs w:val="24"/>
-          <w:bdr w:val="single" w:sz="2" w:space="0" w:color="E5E7EB" w:frame="1"/>
-        </w:rPr>
-        <w:t>(</w:t>
-      </w:r>
-      <w:r>
-        <w:rPr>
-          <w:rStyle w:val="token"/>
-          <w:rFonts w:ascii="Consolas" w:hAnsi="Consolas" w:cs="Consolas"/>
-          <w:color w:val="A6E22E"/>
-          <w:sz w:val="24"/>
-          <w:szCs w:val="24"/>
-          <w:bdr w:val="single" w:sz="2" w:space="0" w:color="E5E7EB" w:frame="1"/>
-        </w:rPr>
-        <w:t>"Sorry we failed to connect: "</w:t>
-      </w:r>
-      <w:r>
-        <w:rPr>
-          <w:rStyle w:val="token"/>
-          <w:rFonts w:ascii="Consolas" w:hAnsi="Consolas" w:cs="Consolas"/>
-          <w:color w:val="F8F8F2"/>
-          <w:sz w:val="24"/>
-          <w:szCs w:val="24"/>
-          <w:bdr w:val="single" w:sz="2" w:space="0" w:color="E5E7EB" w:frame="1"/>
-        </w:rPr>
-        <w:t xml:space="preserve">. </w:t>
-      </w:r>
-      <w:proofErr w:type="spellStart"/>
-      <w:r>
-        <w:rPr>
-          <w:rStyle w:val="token"/>
-          <w:rFonts w:ascii="Consolas" w:hAnsi="Consolas" w:cs="Consolas"/>
-          <w:color w:val="E6DB74"/>
-          <w:sz w:val="24"/>
-          <w:szCs w:val="24"/>
-          <w:bdr w:val="single" w:sz="2" w:space="0" w:color="E5E7EB" w:frame="1"/>
-        </w:rPr>
-        <w:t>mysqli_connect_error</w:t>
-      </w:r>
-      <w:proofErr w:type="spellEnd"/>
-      <w:r>
-        <w:rPr>
-          <w:rStyle w:val="token"/>
-          <w:rFonts w:ascii="Consolas" w:hAnsi="Consolas" w:cs="Consolas"/>
-          <w:color w:val="F8F8F2"/>
-          <w:sz w:val="24"/>
-          <w:szCs w:val="24"/>
-          <w:bdr w:val="single" w:sz="2" w:space="0" w:color="E5E7EB" w:frame="1"/>
-        </w:rPr>
-        <w:t>());</w:t>
-      </w:r>
-    </w:p>
-    <w:p>
-      <w:pPr>
-        <w:pStyle w:val="HTMLPreformatted"/>
-        <w:pBdr>
-          <w:top w:val="single" w:sz="2" w:space="12" w:color="E5E7EB"/>
-          <w:left w:val="single" w:sz="2" w:space="12" w:color="E5E7EB"/>
-          <w:bottom w:val="single" w:sz="2" w:space="12" w:color="E5E7EB"/>
-          <w:right w:val="single" w:sz="2" w:space="12" w:color="E5E7EB"/>
-        </w:pBdr>
-        <w:shd w:val="clear" w:color="auto" w:fill="272822"/>
-        <w:spacing w:before="120" w:after="120"/>
-        <w:rPr>
-          <w:rStyle w:val="token"/>
-          <w:rFonts w:ascii="Consolas" w:hAnsi="Consolas" w:cs="Consolas"/>
-          <w:color w:val="F8F8F2"/>
-          <w:sz w:val="24"/>
-          <w:szCs w:val="24"/>
-          <w:bdr w:val="single" w:sz="2" w:space="0" w:color="E5E7EB" w:frame="1"/>
-        </w:rPr>
-      </w:pPr>
-      <w:r>
-        <w:rPr>
-          <w:rStyle w:val="token"/>
-          <w:rFonts w:ascii="Consolas" w:hAnsi="Consolas" w:cs="Consolas"/>
-          <w:color w:val="F8F8F2"/>
-          <w:sz w:val="24"/>
-          <w:szCs w:val="24"/>
-          <w:bdr w:val="single" w:sz="2" w:space="0" w:color="E5E7EB" w:frame="1"/>
-        </w:rPr>
-        <w:t>}</w:t>
-      </w:r>
-    </w:p>
-    <w:p>
-      <w:pPr>
-        <w:pStyle w:val="HTMLPreformatted"/>
-        <w:pBdr>
-          <w:top w:val="single" w:sz="2" w:space="12" w:color="E5E7EB"/>
-          <w:left w:val="single" w:sz="2" w:space="12" w:color="E5E7EB"/>
-          <w:bottom w:val="single" w:sz="2" w:space="12" w:color="E5E7EB"/>
-          <w:right w:val="single" w:sz="2" w:space="12" w:color="E5E7EB"/>
-        </w:pBdr>
-        <w:shd w:val="clear" w:color="auto" w:fill="272822"/>
-        <w:spacing w:before="120" w:after="120"/>
-        <w:rPr>
-          <w:rStyle w:val="token"/>
-          <w:rFonts w:ascii="Consolas" w:hAnsi="Consolas" w:cs="Consolas"/>
-          <w:color w:val="F8F8F2"/>
-          <w:sz w:val="24"/>
-          <w:szCs w:val="24"/>
-          <w:bdr w:val="single" w:sz="2" w:space="0" w:color="E5E7EB" w:frame="1"/>
-        </w:rPr>
-      </w:pPr>
-      <w:r>
-        <w:rPr>
-          <w:rStyle w:val="token"/>
-          <w:rFonts w:ascii="Consolas" w:hAnsi="Consolas" w:cs="Consolas"/>
-          <w:color w:val="66D9EF"/>
-          <w:sz w:val="24"/>
-          <w:szCs w:val="24"/>
-          <w:bdr w:val="single" w:sz="2" w:space="0" w:color="E5E7EB" w:frame="1"/>
-        </w:rPr>
-        <w:t>else</w:t>
-      </w:r>
-      <w:r>
-        <w:rPr>
-          <w:rStyle w:val="token"/>
-          <w:rFonts w:ascii="Consolas" w:hAnsi="Consolas" w:cs="Consolas"/>
-          <w:color w:val="F8F8F2"/>
-          <w:sz w:val="24"/>
-          <w:szCs w:val="24"/>
-          <w:bdr w:val="single" w:sz="2" w:space="0" w:color="E5E7EB" w:frame="1"/>
-        </w:rPr>
-        <w:t>{</w:t>
-      </w:r>
-    </w:p>
-    <w:p>
-      <w:pPr>
-        <w:pStyle w:val="HTMLPreformatted"/>
-        <w:pBdr>
-          <w:top w:val="single" w:sz="2" w:space="12" w:color="E5E7EB"/>
-          <w:left w:val="single" w:sz="2" w:space="12" w:color="E5E7EB"/>
-          <w:bottom w:val="single" w:sz="2" w:space="12" w:color="E5E7EB"/>
-          <w:right w:val="single" w:sz="2" w:space="12" w:color="E5E7EB"/>
-        </w:pBdr>
-        <w:shd w:val="clear" w:color="auto" w:fill="272822"/>
-        <w:spacing w:before="120" w:after="120"/>
-        <w:rPr>
-          <w:rStyle w:val="token"/>
-          <w:rFonts w:ascii="Consolas" w:hAnsi="Consolas" w:cs="Consolas"/>
-          <w:color w:val="F8F8F2"/>
-          <w:sz w:val="24"/>
-          <w:szCs w:val="24"/>
-          <w:bdr w:val="single" w:sz="2" w:space="0" w:color="E5E7EB" w:frame="1"/>
-        </w:rPr>
-      </w:pPr>
-      <w:r>
-        <w:rPr>
-          <w:rStyle w:val="token"/>
-          <w:rFonts w:ascii="Consolas" w:hAnsi="Consolas" w:cs="Consolas"/>
-          <w:color w:val="F8F8F2"/>
-          <w:sz w:val="24"/>
-          <w:szCs w:val="24"/>
-          <w:bdr w:val="single" w:sz="2" w:space="0" w:color="E5E7EB" w:frame="1"/>
-        </w:rPr>
-        <w:t xml:space="preserve">    </w:t>
-      </w:r>
-      <w:r>
-        <w:rPr>
-          <w:rStyle w:val="token"/>
-          <w:rFonts w:ascii="Consolas" w:hAnsi="Consolas" w:cs="Consolas"/>
-          <w:color w:val="66D9EF"/>
-          <w:sz w:val="24"/>
-          <w:szCs w:val="24"/>
-          <w:bdr w:val="single" w:sz="2" w:space="0" w:color="E5E7EB" w:frame="1"/>
-        </w:rPr>
-        <w:t>echo</w:t>
-      </w:r>
-      <w:r>
-        <w:rPr>
-          <w:rStyle w:val="token"/>
-          <w:rFonts w:ascii="Consolas" w:hAnsi="Consolas" w:cs="Consolas"/>
-          <w:color w:val="F8F8F2"/>
-          <w:sz w:val="24"/>
-          <w:szCs w:val="24"/>
-          <w:bdr w:val="single" w:sz="2" w:space="0" w:color="E5E7EB" w:frame="1"/>
-        </w:rPr>
-        <w:t xml:space="preserve"> </w:t>
-      </w:r>
-      <w:r>
-        <w:rPr>
-          <w:rStyle w:val="token"/>
-          <w:rFonts w:ascii="Consolas" w:hAnsi="Consolas" w:cs="Consolas"/>
-          <w:color w:val="A6E22E"/>
-          <w:sz w:val="24"/>
-          <w:szCs w:val="24"/>
-          <w:bdr w:val="single" w:sz="2" w:space="0" w:color="E5E7EB" w:frame="1"/>
-        </w:rPr>
-        <w:t>"Connection was successful&lt;</w:t>
-      </w:r>
-      <w:proofErr w:type="spellStart"/>
-      <w:r>
-        <w:rPr>
-          <w:rStyle w:val="token"/>
-          <w:rFonts w:ascii="Consolas" w:hAnsi="Consolas" w:cs="Consolas"/>
-          <w:color w:val="A6E22E"/>
-          <w:sz w:val="24"/>
-          <w:szCs w:val="24"/>
-          <w:bdr w:val="single" w:sz="2" w:space="0" w:color="E5E7EB" w:frame="1"/>
-        </w:rPr>
-        <w:t>br</w:t>
-      </w:r>
-      <w:proofErr w:type="spellEnd"/>
-      <w:r>
-        <w:rPr>
-          <w:rStyle w:val="token"/>
-          <w:rFonts w:ascii="Consolas" w:hAnsi="Consolas" w:cs="Consolas"/>
-          <w:color w:val="A6E22E"/>
-          <w:sz w:val="24"/>
-          <w:szCs w:val="24"/>
-          <w:bdr w:val="single" w:sz="2" w:space="0" w:color="E5E7EB" w:frame="1"/>
-        </w:rPr>
-        <w:t>&gt;"</w:t>
-      </w:r>
-      <w:r>
-        <w:rPr>
-          <w:rStyle w:val="token"/>
-          <w:rFonts w:ascii="Consolas" w:hAnsi="Consolas" w:cs="Consolas"/>
-          <w:color w:val="F8F8F2"/>
-          <w:sz w:val="24"/>
-          <w:szCs w:val="24"/>
-          <w:bdr w:val="single" w:sz="2" w:space="0" w:color="E5E7EB" w:frame="1"/>
-        </w:rPr>
-        <w:t>;</w:t>
-      </w:r>
-    </w:p>
-    <w:p>
-      <w:pPr>
-        <w:pStyle w:val="HTMLPreformatted"/>
-        <w:pBdr>
-          <w:top w:val="single" w:sz="2" w:space="12" w:color="E5E7EB"/>
-          <w:left w:val="single" w:sz="2" w:space="12" w:color="E5E7EB"/>
-          <w:bottom w:val="single" w:sz="2" w:space="12" w:color="E5E7EB"/>
-          <w:right w:val="single" w:sz="2" w:space="12" w:color="E5E7EB"/>
-        </w:pBdr>
-        <w:shd w:val="clear" w:color="auto" w:fill="272822"/>
-        <w:spacing w:before="120" w:after="120"/>
-        <w:rPr>
-          <w:rStyle w:val="token"/>
-          <w:rFonts w:ascii="Consolas" w:hAnsi="Consolas" w:cs="Consolas"/>
-          <w:color w:val="F8F8F2"/>
-          <w:sz w:val="24"/>
-          <w:szCs w:val="24"/>
-          <w:bdr w:val="single" w:sz="2" w:space="0" w:color="E5E7EB" w:frame="1"/>
-        </w:rPr>
-      </w:pPr>
-      <w:r>
-        <w:rPr>
-          <w:rStyle w:val="token"/>
-          <w:rFonts w:ascii="Consolas" w:hAnsi="Consolas" w:cs="Consolas"/>
-          <w:color w:val="F8F8F2"/>
-          <w:sz w:val="24"/>
-          <w:szCs w:val="24"/>
-          <w:bdr w:val="single" w:sz="2" w:space="0" w:color="E5E7EB" w:frame="1"/>
-        </w:rPr>
-        <w:t>}</w:t>
-      </w:r>
-    </w:p>
-    <w:p>
-      <w:pPr>
-        <w:pStyle w:val="HTMLPreformatted"/>
-        <w:pBdr>
-          <w:top w:val="single" w:sz="2" w:space="12" w:color="E5E7EB"/>
-          <w:left w:val="single" w:sz="2" w:space="12" w:color="E5E7EB"/>
-          <w:bottom w:val="single" w:sz="2" w:space="12" w:color="E5E7EB"/>
-          <w:right w:val="single" w:sz="2" w:space="12" w:color="E5E7EB"/>
-        </w:pBdr>
-        <w:shd w:val="clear" w:color="auto" w:fill="272822"/>
-        <w:spacing w:before="120" w:after="120"/>
-        <w:rPr>
-          <w:rStyle w:val="token"/>
-          <w:rFonts w:ascii="Consolas" w:hAnsi="Consolas" w:cs="Consolas"/>
-          <w:color w:val="F8F8F2"/>
-          <w:sz w:val="24"/>
-          <w:szCs w:val="24"/>
-          <w:bdr w:val="single" w:sz="2" w:space="0" w:color="E5E7EB" w:frame="1"/>
-        </w:rPr>
-      </w:pPr>
-    </w:p>
-    <w:p>
-      <w:pPr>
-        <w:pStyle w:val="HTMLPreformatted"/>
-        <w:pBdr>
-          <w:top w:val="single" w:sz="2" w:space="12" w:color="E5E7EB"/>
-          <w:left w:val="single" w:sz="2" w:space="12" w:color="E5E7EB"/>
-          <w:bottom w:val="single" w:sz="2" w:space="12" w:color="E5E7EB"/>
-          <w:right w:val="single" w:sz="2" w:space="12" w:color="E5E7EB"/>
-        </w:pBdr>
-        <w:shd w:val="clear" w:color="auto" w:fill="272822"/>
-        <w:spacing w:before="120" w:after="120"/>
-        <w:rPr>
-          <w:rStyle w:val="token"/>
-          <w:rFonts w:ascii="Consolas" w:hAnsi="Consolas" w:cs="Consolas"/>
-          <w:color w:val="F8F8F2"/>
-          <w:sz w:val="24"/>
-          <w:szCs w:val="24"/>
-          <w:bdr w:val="single" w:sz="2" w:space="0" w:color="E5E7EB" w:frame="1"/>
-        </w:rPr>
-      </w:pPr>
-      <w:r>
-        <w:rPr>
-          <w:rStyle w:val="token"/>
-          <w:rFonts w:ascii="Consolas" w:hAnsi="Consolas" w:cs="Consolas"/>
-          <w:color w:val="8292A2"/>
-          <w:sz w:val="24"/>
-          <w:szCs w:val="24"/>
-          <w:bdr w:val="single" w:sz="2" w:space="0" w:color="E5E7EB" w:frame="1"/>
-        </w:rPr>
-        <w:t>// Variables to be inserted into the table</w:t>
-      </w:r>
-    </w:p>
-    <w:p>
-      <w:pPr>
-        <w:pStyle w:val="HTMLPreformatted"/>
-        <w:pBdr>
-          <w:top w:val="single" w:sz="2" w:space="12" w:color="E5E7EB"/>
-          <w:left w:val="single" w:sz="2" w:space="12" w:color="E5E7EB"/>
-          <w:bottom w:val="single" w:sz="2" w:space="12" w:color="E5E7EB"/>
-          <w:right w:val="single" w:sz="2" w:space="12" w:color="E5E7EB"/>
-        </w:pBdr>
-        <w:shd w:val="clear" w:color="auto" w:fill="272822"/>
-        <w:spacing w:before="120" w:after="120"/>
-        <w:rPr>
-          <w:rStyle w:val="token"/>
-          <w:rFonts w:ascii="Consolas" w:hAnsi="Consolas" w:cs="Consolas"/>
-          <w:color w:val="F8F8F2"/>
-          <w:sz w:val="24"/>
-          <w:szCs w:val="24"/>
-          <w:bdr w:val="single" w:sz="2" w:space="0" w:color="E5E7EB" w:frame="1"/>
-        </w:rPr>
-      </w:pPr>
-      <w:r>
-        <w:rPr>
-          <w:rStyle w:val="token"/>
-          <w:rFonts w:ascii="Consolas" w:hAnsi="Consolas" w:cs="Consolas"/>
-          <w:color w:val="F8F8F2"/>
-          <w:sz w:val="24"/>
-          <w:szCs w:val="24"/>
-          <w:bdr w:val="single" w:sz="2" w:space="0" w:color="E5E7EB" w:frame="1"/>
-        </w:rPr>
-        <w:t xml:space="preserve">$name = </w:t>
-      </w:r>
-      <w:r>
-        <w:rPr>
-          <w:rStyle w:val="token"/>
-          <w:rFonts w:ascii="Consolas" w:hAnsi="Consolas" w:cs="Consolas"/>
-          <w:color w:val="A6E22E"/>
-          <w:sz w:val="24"/>
-          <w:szCs w:val="24"/>
-          <w:bdr w:val="single" w:sz="2" w:space="0" w:color="E5E7EB" w:frame="1"/>
-        </w:rPr>
-        <w:t>"Vikrant"</w:t>
-      </w:r>
-      <w:r>
-        <w:rPr>
-          <w:rStyle w:val="token"/>
-          <w:rFonts w:ascii="Consolas" w:hAnsi="Consolas" w:cs="Consolas"/>
-          <w:color w:val="F8F8F2"/>
-          <w:sz w:val="24"/>
-          <w:szCs w:val="24"/>
-          <w:bdr w:val="single" w:sz="2" w:space="0" w:color="E5E7EB" w:frame="1"/>
-        </w:rPr>
-        <w:t>;</w:t>
-      </w:r>
-    </w:p>
-    <w:p>
-      <w:pPr>
-        <w:pStyle w:val="HTMLPreformatted"/>
-        <w:pBdr>
-          <w:top w:val="single" w:sz="2" w:space="12" w:color="E5E7EB"/>
-          <w:left w:val="single" w:sz="2" w:space="12" w:color="E5E7EB"/>
-          <w:bottom w:val="single" w:sz="2" w:space="12" w:color="E5E7EB"/>
-          <w:right w:val="single" w:sz="2" w:space="12" w:color="E5E7EB"/>
-        </w:pBdr>
-        <w:shd w:val="clear" w:color="auto" w:fill="272822"/>
-        <w:spacing w:before="120" w:after="120"/>
-        <w:rPr>
-          <w:rStyle w:val="token"/>
-          <w:rFonts w:ascii="Consolas" w:hAnsi="Consolas" w:cs="Consolas"/>
-          <w:color w:val="F8F8F2"/>
-          <w:sz w:val="24"/>
-          <w:szCs w:val="24"/>
-          <w:bdr w:val="single" w:sz="2" w:space="0" w:color="E5E7EB" w:frame="1"/>
-        </w:rPr>
-      </w:pPr>
-      <w:r>
-        <w:rPr>
-          <w:rStyle w:val="token"/>
-          <w:rFonts w:ascii="Consolas" w:hAnsi="Consolas" w:cs="Consolas"/>
-          <w:color w:val="F8F8F2"/>
-          <w:sz w:val="24"/>
-          <w:szCs w:val="24"/>
-          <w:bdr w:val="single" w:sz="2" w:space="0" w:color="E5E7EB" w:frame="1"/>
-        </w:rPr>
-        <w:t xml:space="preserve">$destination = </w:t>
-      </w:r>
-      <w:r>
-        <w:rPr>
-          <w:rStyle w:val="token"/>
-          <w:rFonts w:ascii="Consolas" w:hAnsi="Consolas" w:cs="Consolas"/>
-          <w:color w:val="A6E22E"/>
-          <w:sz w:val="24"/>
-          <w:szCs w:val="24"/>
-          <w:bdr w:val="single" w:sz="2" w:space="0" w:color="E5E7EB" w:frame="1"/>
-        </w:rPr>
-        <w:t>"Russia"</w:t>
-      </w:r>
-      <w:r>
-        <w:rPr>
-          <w:rStyle w:val="token"/>
-          <w:rFonts w:ascii="Consolas" w:hAnsi="Consolas" w:cs="Consolas"/>
-          <w:color w:val="F8F8F2"/>
-          <w:sz w:val="24"/>
-          <w:szCs w:val="24"/>
-          <w:bdr w:val="single" w:sz="2" w:space="0" w:color="E5E7EB" w:frame="1"/>
-        </w:rPr>
-        <w:t>;</w:t>
-      </w:r>
-    </w:p>
-    <w:p>
-      <w:pPr>
-        <w:pStyle w:val="HTMLPreformatted"/>
-        <w:pBdr>
-          <w:top w:val="single" w:sz="2" w:space="12" w:color="E5E7EB"/>
-          <w:left w:val="single" w:sz="2" w:space="12" w:color="E5E7EB"/>
-          <w:bottom w:val="single" w:sz="2" w:space="12" w:color="E5E7EB"/>
-          <w:right w:val="single" w:sz="2" w:space="12" w:color="E5E7EB"/>
-        </w:pBdr>
-        <w:shd w:val="clear" w:color="auto" w:fill="272822"/>
-        <w:spacing w:before="120" w:after="120"/>
-        <w:rPr>
-          <w:rStyle w:val="token"/>
-          <w:rFonts w:ascii="Consolas" w:hAnsi="Consolas" w:cs="Consolas"/>
-          <w:color w:val="F8F8F2"/>
-          <w:sz w:val="24"/>
-          <w:szCs w:val="24"/>
-          <w:bdr w:val="single" w:sz="2" w:space="0" w:color="E5E7EB" w:frame="1"/>
-        </w:rPr>
-      </w:pPr>
-    </w:p>
-    <w:p>
-      <w:pPr>
-        <w:pStyle w:val="HTMLPreformatted"/>
-        <w:pBdr>
-          <w:top w:val="single" w:sz="2" w:space="12" w:color="E5E7EB"/>
-          <w:left w:val="single" w:sz="2" w:space="12" w:color="E5E7EB"/>
-          <w:bottom w:val="single" w:sz="2" w:space="12" w:color="E5E7EB"/>
-          <w:right w:val="single" w:sz="2" w:space="12" w:color="E5E7EB"/>
-        </w:pBdr>
-        <w:shd w:val="clear" w:color="auto" w:fill="272822"/>
-        <w:spacing w:before="120" w:after="120"/>
-        <w:rPr>
-          <w:rStyle w:val="token"/>
-          <w:rFonts w:ascii="Consolas" w:hAnsi="Consolas" w:cs="Consolas"/>
-          <w:color w:val="F8F8F2"/>
-          <w:sz w:val="24"/>
-          <w:szCs w:val="24"/>
-          <w:bdr w:val="single" w:sz="2" w:space="0" w:color="E5E7EB" w:frame="1"/>
-        </w:rPr>
-      </w:pPr>
-      <w:r>
-        <w:rPr>
-          <w:rStyle w:val="token"/>
-          <w:rFonts w:ascii="Consolas" w:hAnsi="Consolas" w:cs="Consolas"/>
-          <w:color w:val="8292A2"/>
-          <w:sz w:val="24"/>
-          <w:szCs w:val="24"/>
-          <w:bdr w:val="single" w:sz="2" w:space="0" w:color="E5E7EB" w:frame="1"/>
-        </w:rPr>
-        <w:t xml:space="preserve">// </w:t>
-      </w:r>
-      <w:proofErr w:type="spellStart"/>
-      <w:r>
-        <w:rPr>
-          <w:rStyle w:val="token"/>
-          <w:rFonts w:ascii="Consolas" w:hAnsi="Consolas" w:cs="Consolas"/>
-          <w:color w:val="8292A2"/>
-          <w:sz w:val="24"/>
-          <w:szCs w:val="24"/>
-          <w:bdr w:val="single" w:sz="2" w:space="0" w:color="E5E7EB" w:frame="1"/>
-        </w:rPr>
-        <w:t>Sql</w:t>
-      </w:r>
-      <w:proofErr w:type="spellEnd"/>
-      <w:r>
-        <w:rPr>
-          <w:rStyle w:val="token"/>
-          <w:rFonts w:ascii="Consolas" w:hAnsi="Consolas" w:cs="Consolas"/>
-          <w:color w:val="8292A2"/>
-          <w:sz w:val="24"/>
-          <w:szCs w:val="24"/>
-          <w:bdr w:val="single" w:sz="2" w:space="0" w:color="E5E7EB" w:frame="1"/>
-        </w:rPr>
-        <w:t xml:space="preserve"> query to be executed</w:t>
-      </w:r>
-    </w:p>
-    <w:p>
-      <w:pPr>
-        <w:pStyle w:val="HTMLPreformatted"/>
-        <w:pBdr>
-          <w:top w:val="single" w:sz="2" w:space="12" w:color="E5E7EB"/>
-          <w:left w:val="single" w:sz="2" w:space="12" w:color="E5E7EB"/>
-          <w:bottom w:val="single" w:sz="2" w:space="12" w:color="E5E7EB"/>
-          <w:right w:val="single" w:sz="2" w:space="12" w:color="E5E7EB"/>
-        </w:pBdr>
-        <w:shd w:val="clear" w:color="auto" w:fill="272822"/>
-        <w:spacing w:before="120" w:after="120"/>
-        <w:rPr>
-          <w:rStyle w:val="token"/>
-          <w:rFonts w:ascii="Consolas" w:hAnsi="Consolas" w:cs="Consolas"/>
-          <w:color w:val="F8F8F2"/>
-          <w:sz w:val="24"/>
-          <w:szCs w:val="24"/>
-          <w:bdr w:val="single" w:sz="2" w:space="0" w:color="E5E7EB" w:frame="1"/>
-        </w:rPr>
-      </w:pPr>
-      <w:r>
-        <w:rPr>
-          <w:rStyle w:val="token"/>
-          <w:rFonts w:ascii="Consolas" w:hAnsi="Consolas" w:cs="Consolas"/>
-          <w:color w:val="F8F8F2"/>
-          <w:sz w:val="24"/>
-          <w:szCs w:val="24"/>
-          <w:bdr w:val="single" w:sz="2" w:space="0" w:color="E5E7EB" w:frame="1"/>
-        </w:rPr>
-        <w:t>$</w:t>
-      </w:r>
-      <w:proofErr w:type="spellStart"/>
-      <w:r>
-        <w:rPr>
-          <w:rStyle w:val="token"/>
-          <w:rFonts w:ascii="Consolas" w:hAnsi="Consolas" w:cs="Consolas"/>
-          <w:color w:val="F8F8F2"/>
-          <w:sz w:val="24"/>
-          <w:szCs w:val="24"/>
-          <w:bdr w:val="single" w:sz="2" w:space="0" w:color="E5E7EB" w:frame="1"/>
-        </w:rPr>
-        <w:t>sql</w:t>
-      </w:r>
-      <w:proofErr w:type="spellEnd"/>
-      <w:r>
-        <w:rPr>
-          <w:rStyle w:val="token"/>
-          <w:rFonts w:ascii="Consolas" w:hAnsi="Consolas" w:cs="Consolas"/>
-          <w:color w:val="F8F8F2"/>
-          <w:sz w:val="24"/>
-          <w:szCs w:val="24"/>
-          <w:bdr w:val="single" w:sz="2" w:space="0" w:color="E5E7EB" w:frame="1"/>
-        </w:rPr>
-        <w:t xml:space="preserve"> = </w:t>
-      </w:r>
-      <w:r>
-        <w:rPr>
-          <w:rStyle w:val="token"/>
-          <w:rFonts w:ascii="Consolas" w:hAnsi="Consolas" w:cs="Consolas"/>
-          <w:color w:val="A6E22E"/>
-          <w:sz w:val="24"/>
-          <w:szCs w:val="24"/>
-          <w:bdr w:val="single" w:sz="2" w:space="0" w:color="E5E7EB" w:frame="1"/>
-        </w:rPr>
-        <w:t>"INSERT INTO `</w:t>
-      </w:r>
-      <w:proofErr w:type="spellStart"/>
-      <w:r>
-        <w:rPr>
-          <w:rStyle w:val="token"/>
-          <w:rFonts w:ascii="Consolas" w:hAnsi="Consolas" w:cs="Consolas"/>
-          <w:color w:val="A6E22E"/>
-          <w:sz w:val="24"/>
-          <w:szCs w:val="24"/>
-          <w:bdr w:val="single" w:sz="2" w:space="0" w:color="E5E7EB" w:frame="1"/>
-        </w:rPr>
-        <w:t>phptrip</w:t>
-      </w:r>
-      <w:proofErr w:type="spellEnd"/>
-      <w:r>
-        <w:rPr>
-          <w:rStyle w:val="token"/>
-          <w:rFonts w:ascii="Consolas" w:hAnsi="Consolas" w:cs="Consolas"/>
-          <w:color w:val="A6E22E"/>
-          <w:sz w:val="24"/>
-          <w:szCs w:val="24"/>
-          <w:bdr w:val="single" w:sz="2" w:space="0" w:color="E5E7EB" w:frame="1"/>
-        </w:rPr>
-        <w:t>` (`name`, `</w:t>
-      </w:r>
-      <w:proofErr w:type="spellStart"/>
-      <w:r>
-        <w:rPr>
-          <w:rStyle w:val="token"/>
-          <w:rFonts w:ascii="Consolas" w:hAnsi="Consolas" w:cs="Consolas"/>
-          <w:color w:val="A6E22E"/>
-          <w:sz w:val="24"/>
-          <w:szCs w:val="24"/>
-          <w:bdr w:val="single" w:sz="2" w:space="0" w:color="E5E7EB" w:frame="1"/>
-        </w:rPr>
-        <w:t>dest</w:t>
-      </w:r>
-      <w:proofErr w:type="spellEnd"/>
-      <w:r>
-        <w:rPr>
-          <w:rStyle w:val="token"/>
-          <w:rFonts w:ascii="Consolas" w:hAnsi="Consolas" w:cs="Consolas"/>
-          <w:color w:val="A6E22E"/>
-          <w:sz w:val="24"/>
-          <w:szCs w:val="24"/>
-          <w:bdr w:val="single" w:sz="2" w:space="0" w:color="E5E7EB" w:frame="1"/>
-        </w:rPr>
-        <w:t>`) VALUES ('</w:t>
-      </w:r>
-      <w:r>
-        <w:rPr>
-          <w:rStyle w:val="token"/>
-          <w:rFonts w:ascii="Consolas" w:hAnsi="Consolas" w:cs="Consolas"/>
-          <w:color w:val="F8F8F2"/>
-          <w:sz w:val="24"/>
-          <w:szCs w:val="24"/>
-          <w:bdr w:val="single" w:sz="2" w:space="0" w:color="E5E7EB" w:frame="1"/>
-        </w:rPr>
-        <w:t>$name</w:t>
-      </w:r>
-      <w:r>
-        <w:rPr>
-          <w:rStyle w:val="token"/>
-          <w:rFonts w:ascii="Consolas" w:hAnsi="Consolas" w:cs="Consolas"/>
-          <w:color w:val="A6E22E"/>
-          <w:sz w:val="24"/>
-          <w:szCs w:val="24"/>
-          <w:bdr w:val="single" w:sz="2" w:space="0" w:color="E5E7EB" w:frame="1"/>
-        </w:rPr>
-        <w:t>', '</w:t>
-      </w:r>
-      <w:r>
-        <w:rPr>
-          <w:rStyle w:val="token"/>
-          <w:rFonts w:ascii="Consolas" w:hAnsi="Consolas" w:cs="Consolas"/>
-          <w:color w:val="F8F8F2"/>
-          <w:sz w:val="24"/>
-          <w:szCs w:val="24"/>
-          <w:bdr w:val="single" w:sz="2" w:space="0" w:color="E5E7EB" w:frame="1"/>
-        </w:rPr>
-        <w:t>$destination</w:t>
-      </w:r>
-      <w:r>
-        <w:rPr>
-          <w:rStyle w:val="token"/>
-          <w:rFonts w:ascii="Consolas" w:hAnsi="Consolas" w:cs="Consolas"/>
-          <w:color w:val="A6E22E"/>
-          <w:sz w:val="24"/>
-          <w:szCs w:val="24"/>
-          <w:bdr w:val="single" w:sz="2" w:space="0" w:color="E5E7EB" w:frame="1"/>
-        </w:rPr>
-        <w:t>')"</w:t>
-      </w:r>
-      <w:r>
-        <w:rPr>
-          <w:rStyle w:val="token"/>
-          <w:rFonts w:ascii="Consolas" w:hAnsi="Consolas" w:cs="Consolas"/>
-          <w:color w:val="F8F8F2"/>
-          <w:sz w:val="24"/>
-          <w:szCs w:val="24"/>
-          <w:bdr w:val="single" w:sz="2" w:space="0" w:color="E5E7EB" w:frame="1"/>
-        </w:rPr>
-        <w:t>;</w:t>
-      </w:r>
-    </w:p>
-    <w:p>
-      <w:pPr>
-        <w:pStyle w:val="HTMLPreformatted"/>
-        <w:pBdr>
-          <w:top w:val="single" w:sz="2" w:space="12" w:color="E5E7EB"/>
-          <w:left w:val="single" w:sz="2" w:space="12" w:color="E5E7EB"/>
-          <w:bottom w:val="single" w:sz="2" w:space="12" w:color="E5E7EB"/>
-          <w:right w:val="single" w:sz="2" w:space="12" w:color="E5E7EB"/>
-        </w:pBdr>
-        <w:shd w:val="clear" w:color="auto" w:fill="272822"/>
-        <w:spacing w:before="120" w:after="120"/>
-        <w:rPr>
-          <w:rStyle w:val="token"/>
-          <w:rFonts w:ascii="Consolas" w:hAnsi="Consolas" w:cs="Consolas"/>
-          <w:color w:val="F8F8F2"/>
-          <w:sz w:val="24"/>
-          <w:szCs w:val="24"/>
-          <w:bdr w:val="single" w:sz="2" w:space="0" w:color="E5E7EB" w:frame="1"/>
-        </w:rPr>
-      </w:pPr>
-      <w:r>
-        <w:rPr>
-          <w:rStyle w:val="token"/>
-          <w:rFonts w:ascii="Consolas" w:hAnsi="Consolas" w:cs="Consolas"/>
-          <w:color w:val="F8F8F2"/>
-          <w:sz w:val="24"/>
-          <w:szCs w:val="24"/>
-          <w:bdr w:val="single" w:sz="2" w:space="0" w:color="E5E7EB" w:frame="1"/>
-        </w:rPr>
         <w:t xml:space="preserve">$result = </w:t>
       </w:r>
       <w:proofErr w:type="spellStart"/>
@@ -14760,7 +14774,6 @@
           <w:szCs w:val="24"/>
           <w:bdr w:val="single" w:sz="2" w:space="0" w:color="E5E7EB" w:frame="1"/>
         </w:rPr>
-        <w:lastRenderedPageBreak/>
         <w:t>?&gt;</w:t>
       </w:r>
     </w:p>

</xml_diff>